<commit_message>
Changes for the document report
</commit_message>
<xml_diff>
--- a/Project_report.docx
+++ b/Project_report.docx
@@ -1524,26 +1524,36 @@
         <w:t>REQUIREMENTS</w:t>
       </w:r>
     </w:p>
-    <w:p/>
-    <w:p>
-      <w:pPr>
+    <w:p>
+      <w:pPr>
+        <w:jc w:val="left"/>
+      </w:pPr>
+    </w:p>
+    <w:p>
+      <w:pPr>
+        <w:jc w:val="left"/>
+        <w:rPr>
+          <w:szCs w:val="24"/>
+        </w:rPr>
+      </w:pPr>
+      <w:r>
         <w:rPr>
           <w:b/>
         </w:rPr>
-      </w:pPr>
+        <w:t>2.1 PROBLEM DEFINITION</w:t>
+      </w:r>
       <w:r>
         <w:rPr>
           <w:b/>
         </w:rPr>
-        <w:t xml:space="preserve">2.1 PROBLEM DEFINITION </w:t>
-      </w:r>
-    </w:p>
-    <w:p>
-      <w:pPr>
-        <w:rPr>
-          <w:szCs w:val="24"/>
-        </w:rPr>
-      </w:pPr>
+        <w:br/>
+      </w:r>
+      <w:r>
+        <w:rPr>
+          <w:b/>
+        </w:rPr>
+        <w:t xml:space="preserve"> </w:t>
+      </w:r>
       <w:r>
         <w:rPr>
           <w:szCs w:val="24"/>
@@ -1561,107 +1571,43 @@
         <w:rPr>
           <w:szCs w:val="24"/>
         </w:rPr>
-        <w:t>it’s noticeable when you're quickly irritated by minor events or statements, become offended, and argue with your family, friends, or co-workers. It occurs because of a build-up of internal irritation. A sense of alienation from your loved ones might have a negative influence on your mental health. It makes you feel lonely and might even put you in a state of despair. You can prevent mental illness by taking care of yourself like calming your mind by listening to soft music, being more social, setting realistic goals for yourself, and taking care of your body. </w:t>
-      </w:r>
-    </w:p>
-    <w:p>
-      <w:pPr>
+        <w:t>it’s noticeable when you're quickly irritated by minor events or statements, become offended, and argue with your family, friends, or co-workers. It occurs because of a build-up of internal irritation. A sense of alienation from your loved ones might have a negative influence on your mental health. It makes you feel lonely and might even put you in a state of despair. You can prevent mental illness by taking care of yourself like calming your mind by listening to soft music, being more social, setting realistic goals for yourself, and taking care of your body. Surround</w:t>
+      </w:r>
+      <w:r>
         <w:rPr>
           <w:szCs w:val="24"/>
         </w:rPr>
-      </w:pPr>
+        <w:t>ing one</w:t>
+      </w:r>
       <w:r>
         <w:rPr>
           <w:szCs w:val="24"/>
         </w:rPr>
-        <w:t>Surround</w:t>
+        <w:t xml:space="preserve">self with </w:t>
       </w:r>
       <w:r>
         <w:rPr>
           <w:szCs w:val="24"/>
         </w:rPr>
-        <w:t>ing one</w:t>
+        <w:t>memories</w:t>
       </w:r>
       <w:r>
         <w:rPr>
           <w:szCs w:val="24"/>
         </w:rPr>
-        <w:t xml:space="preserve">self with </w:t>
+        <w:t xml:space="preserve"> </w:t>
       </w:r>
       <w:r>
         <w:rPr>
           <w:szCs w:val="24"/>
         </w:rPr>
-        <w:t>memories</w:t>
+        <w:t>brings out positivity and help in taking care of ourselves during tough times</w:t>
       </w:r>
       <w:r>
         <w:rPr>
           <w:szCs w:val="24"/>
         </w:rPr>
-        <w:t xml:space="preserve"> </w:t>
-      </w:r>
-      <w:r>
-        <w:rPr>
-          <w:szCs w:val="24"/>
-        </w:rPr>
-        <w:t>brings out positivity and help in taking care of ourselves during tough times</w:t>
-      </w:r>
-      <w:r>
-        <w:rPr>
-          <w:szCs w:val="24"/>
-        </w:rPr>
         <w:t>.</w:t>
-      </w:r>
-    </w:p>
-    <w:p>
-      <w:pPr>
-        <w:pStyle w:val="Heading3"/>
-        <w:spacing w:after="119"/>
-        <w:ind w:left="636"/>
-      </w:pPr>
-    </w:p>
-    <w:p/>
-    <w:p/>
-    <w:p/>
-    <w:p/>
-    <w:p/>
-    <w:p/>
-    <w:p/>
-    <w:p/>
-    <w:p/>
-    <w:p/>
-    <w:p/>
-    <w:p/>
-    <w:p/>
-    <w:p/>
-    <w:p/>
-    <w:p/>
-    <w:p>
-      <w:pPr>
-        <w:pStyle w:val="Heading3"/>
-        <w:spacing w:after="119"/>
-        <w:ind w:left="636"/>
-      </w:pPr>
-      <w:r>
-        <w:t>2.</w:t>
-      </w:r>
-      <w:r>
-        <w:t>1</w:t>
-      </w:r>
-      <w:r>
-        <w:t>.</w:t>
-      </w:r>
-      <w:r>
-        <w:t>2</w:t>
-      </w:r>
-      <w:r>
-        <w:rPr>
-          <w:rFonts w:ascii="Arial" w:eastAsia="Arial" w:hAnsi="Arial" w:cs="Arial"/>
-        </w:rPr>
-        <w:t xml:space="preserve"> </w:t>
-      </w:r>
-      <w:r>
-        <w:t xml:space="preserve">Software and Hardware Requirements </w:t>
       </w:r>
     </w:p>
     <w:p>
@@ -1672,21 +1618,6 @@
         <w:jc w:val="left"/>
       </w:pPr>
       <w:r>
-        <w:t>2.</w:t>
-      </w:r>
-      <w:r>
-        <w:t>1</w:t>
-      </w:r>
-      <w:r>
-        <w:t>.3.1</w:t>
-      </w:r>
-      <w:r>
-        <w:rPr>
-          <w:rFonts w:ascii="Arial" w:eastAsia="Arial" w:hAnsi="Arial" w:cs="Arial"/>
-        </w:rPr>
-        <w:t xml:space="preserve"> </w:t>
-      </w:r>
-      <w:r>
         <w:t xml:space="preserve">Hardware Requirements </w:t>
       </w:r>
     </w:p>
@@ -1716,7 +1647,7 @@
     <w:tbl>
       <w:tblPr>
         <w:tblStyle w:val="TableGrid0"/>
-        <w:tblW w:w="7658" w:type="dxa"/>
+        <w:tblW w:w="6199" w:type="dxa"/>
         <w:tblInd w:w="970" w:type="dxa"/>
         <w:tblCellMar>
           <w:top w:w="2" w:type="dxa"/>
@@ -1726,17 +1657,17 @@
         <w:tblLook w:val="04A0" w:firstRow="1" w:lastRow="0" w:firstColumn="1" w:lastColumn="0" w:noHBand="0" w:noVBand="1"/>
       </w:tblPr>
       <w:tblGrid>
-        <w:gridCol w:w="1746"/>
-        <w:gridCol w:w="2772"/>
-        <w:gridCol w:w="3140"/>
+        <w:gridCol w:w="1413"/>
+        <w:gridCol w:w="2244"/>
+        <w:gridCol w:w="2542"/>
       </w:tblGrid>
       <w:tr>
         <w:trPr>
-          <w:trHeight w:val="673"/>
+          <w:trHeight w:val="524"/>
         </w:trPr>
         <w:tc>
           <w:tcPr>
-            <w:tcW w:w="1746" w:type="dxa"/>
+            <w:tcW w:w="1413" w:type="dxa"/>
             <w:tcBorders>
               <w:top w:val="single" w:sz="6" w:space="0" w:color="000000"/>
               <w:left w:val="single" w:sz="6" w:space="0" w:color="000000"/>
@@ -1749,11 +1680,17 @@
               <w:spacing w:after="0"/>
               <w:ind w:left="0" w:right="13" w:firstLine="0"/>
               <w:jc w:val="center"/>
+              <w:rPr>
+                <w:sz w:val="20"/>
+                <w:szCs w:val="20"/>
+              </w:rPr>
             </w:pPr>
             <w:proofErr w:type="spellStart"/>
             <w:r>
               <w:rPr>
                 <w:b/>
+                <w:sz w:val="20"/>
+                <w:szCs w:val="20"/>
               </w:rPr>
               <w:t>Sl</w:t>
             </w:r>
@@ -1761,6 +1698,8 @@
             <w:r>
               <w:rPr>
                 <w:b/>
+                <w:sz w:val="20"/>
+                <w:szCs w:val="20"/>
               </w:rPr>
               <w:t xml:space="preserve"> No </w:t>
             </w:r>
@@ -1768,7 +1707,7 @@
         </w:tc>
         <w:tc>
           <w:tcPr>
-            <w:tcW w:w="2772" w:type="dxa"/>
+            <w:tcW w:w="2244" w:type="dxa"/>
             <w:tcBorders>
               <w:top w:val="single" w:sz="6" w:space="0" w:color="000000"/>
               <w:left w:val="single" w:sz="6" w:space="0" w:color="000000"/>
@@ -1781,10 +1720,16 @@
               <w:spacing w:after="0"/>
               <w:ind w:left="0" w:right="30" w:firstLine="0"/>
               <w:jc w:val="center"/>
+              <w:rPr>
+                <w:sz w:val="20"/>
+                <w:szCs w:val="20"/>
+              </w:rPr>
             </w:pPr>
             <w:r>
               <w:rPr>
                 <w:b/>
+                <w:sz w:val="20"/>
+                <w:szCs w:val="20"/>
               </w:rPr>
               <w:t>Requirement Name</w:t>
             </w:r>
@@ -1792,6 +1737,8 @@
               <w:rPr>
                 <w:b/>
                 <w:color w:val="FFFFFF"/>
+                <w:sz w:val="20"/>
+                <w:szCs w:val="20"/>
               </w:rPr>
               <w:t xml:space="preserve"> </w:t>
             </w:r>
@@ -1799,7 +1746,7 @@
         </w:tc>
         <w:tc>
           <w:tcPr>
-            <w:tcW w:w="3140" w:type="dxa"/>
+            <w:tcW w:w="2542" w:type="dxa"/>
             <w:tcBorders>
               <w:top w:val="single" w:sz="6" w:space="0" w:color="000000"/>
               <w:left w:val="single" w:sz="6" w:space="0" w:color="000000"/>
@@ -1812,10 +1759,16 @@
               <w:spacing w:after="0"/>
               <w:ind w:left="0" w:right="3" w:firstLine="0"/>
               <w:jc w:val="center"/>
+              <w:rPr>
+                <w:sz w:val="20"/>
+                <w:szCs w:val="20"/>
+              </w:rPr>
             </w:pPr>
             <w:r>
               <w:rPr>
                 <w:b/>
+                <w:sz w:val="20"/>
+                <w:szCs w:val="20"/>
               </w:rPr>
               <w:t>Description</w:t>
             </w:r>
@@ -1823,6 +1776,8 @@
               <w:rPr>
                 <w:b/>
                 <w:color w:val="FFFFFF"/>
+                <w:sz w:val="20"/>
+                <w:szCs w:val="20"/>
               </w:rPr>
               <w:t xml:space="preserve"> </w:t>
             </w:r>
@@ -1831,11 +1786,11 @@
       </w:tr>
       <w:tr>
         <w:trPr>
-          <w:trHeight w:val="496"/>
+          <w:trHeight w:val="386"/>
         </w:trPr>
         <w:tc>
           <w:tcPr>
-            <w:tcW w:w="1746" w:type="dxa"/>
+            <w:tcW w:w="1413" w:type="dxa"/>
             <w:tcBorders>
               <w:top w:val="single" w:sz="6" w:space="0" w:color="000000"/>
               <w:left w:val="single" w:sz="6" w:space="0" w:color="000000"/>
@@ -1848,10 +1803,16 @@
               <w:spacing w:after="0"/>
               <w:ind w:left="0" w:right="29" w:firstLine="0"/>
               <w:jc w:val="center"/>
+              <w:rPr>
+                <w:sz w:val="20"/>
+                <w:szCs w:val="20"/>
+              </w:rPr>
             </w:pPr>
             <w:r>
               <w:rPr>
                 <w:b/>
+                <w:sz w:val="20"/>
+                <w:szCs w:val="20"/>
               </w:rPr>
               <w:t xml:space="preserve">1 </w:t>
             </w:r>
@@ -1859,7 +1820,7 @@
         </w:tc>
         <w:tc>
           <w:tcPr>
-            <w:tcW w:w="2772" w:type="dxa"/>
+            <w:tcW w:w="2244" w:type="dxa"/>
             <w:tcBorders>
               <w:top w:val="single" w:sz="6" w:space="0" w:color="000000"/>
               <w:left w:val="single" w:sz="6" w:space="0" w:color="000000"/>
@@ -1872,15 +1833,23 @@
               <w:spacing w:after="0"/>
               <w:ind w:left="1" w:right="0" w:firstLine="0"/>
               <w:jc w:val="left"/>
+              <w:rPr>
+                <w:sz w:val="20"/>
+                <w:szCs w:val="20"/>
+              </w:rPr>
             </w:pPr>
             <w:r>
+              <w:rPr>
+                <w:sz w:val="20"/>
+                <w:szCs w:val="20"/>
+              </w:rPr>
               <w:t xml:space="preserve">Processor </w:t>
             </w:r>
           </w:p>
         </w:tc>
         <w:tc>
           <w:tcPr>
-            <w:tcW w:w="3140" w:type="dxa"/>
+            <w:tcW w:w="2542" w:type="dxa"/>
             <w:tcBorders>
               <w:top w:val="single" w:sz="6" w:space="0" w:color="000000"/>
               <w:left w:val="single" w:sz="6" w:space="0" w:color="000000"/>
@@ -1893,8 +1862,16 @@
               <w:spacing w:after="0"/>
               <w:ind w:left="0" w:right="0" w:firstLine="0"/>
               <w:jc w:val="left"/>
+              <w:rPr>
+                <w:sz w:val="20"/>
+                <w:szCs w:val="20"/>
+              </w:rPr>
             </w:pPr>
             <w:r>
+              <w:rPr>
+                <w:sz w:val="20"/>
+                <w:szCs w:val="20"/>
+              </w:rPr>
               <w:t xml:space="preserve">Minimum Intel Core 2 </w:t>
             </w:r>
           </w:p>
@@ -1902,11 +1879,11 @@
       </w:tr>
       <w:tr>
         <w:trPr>
-          <w:trHeight w:val="512"/>
+          <w:trHeight w:val="398"/>
         </w:trPr>
         <w:tc>
           <w:tcPr>
-            <w:tcW w:w="1746" w:type="dxa"/>
+            <w:tcW w:w="1413" w:type="dxa"/>
             <w:tcBorders>
               <w:top w:val="single" w:sz="6" w:space="0" w:color="000000"/>
               <w:left w:val="single" w:sz="6" w:space="0" w:color="000000"/>
@@ -1919,10 +1896,16 @@
               <w:spacing w:after="0"/>
               <w:ind w:left="0" w:right="29" w:firstLine="0"/>
               <w:jc w:val="center"/>
+              <w:rPr>
+                <w:sz w:val="20"/>
+                <w:szCs w:val="20"/>
+              </w:rPr>
             </w:pPr>
             <w:r>
               <w:rPr>
                 <w:b/>
+                <w:sz w:val="20"/>
+                <w:szCs w:val="20"/>
               </w:rPr>
               <w:t xml:space="preserve">2 </w:t>
             </w:r>
@@ -1930,7 +1913,7 @@
         </w:tc>
         <w:tc>
           <w:tcPr>
-            <w:tcW w:w="2772" w:type="dxa"/>
+            <w:tcW w:w="2244" w:type="dxa"/>
             <w:tcBorders>
               <w:top w:val="single" w:sz="6" w:space="0" w:color="000000"/>
               <w:left w:val="single" w:sz="6" w:space="0" w:color="000000"/>
@@ -1943,15 +1926,23 @@
               <w:spacing w:after="0"/>
               <w:ind w:left="1" w:right="0" w:firstLine="0"/>
               <w:jc w:val="left"/>
+              <w:rPr>
+                <w:sz w:val="20"/>
+                <w:szCs w:val="20"/>
+              </w:rPr>
             </w:pPr>
             <w:r>
+              <w:rPr>
+                <w:sz w:val="20"/>
+                <w:szCs w:val="20"/>
+              </w:rPr>
               <w:t xml:space="preserve">Hard Disk Space </w:t>
             </w:r>
           </w:p>
         </w:tc>
         <w:tc>
           <w:tcPr>
-            <w:tcW w:w="3140" w:type="dxa"/>
+            <w:tcW w:w="2542" w:type="dxa"/>
             <w:tcBorders>
               <w:top w:val="single" w:sz="6" w:space="0" w:color="000000"/>
               <w:left w:val="single" w:sz="6" w:space="0" w:color="000000"/>
@@ -1964,8 +1955,16 @@
               <w:spacing w:after="0"/>
               <w:ind w:left="0" w:right="0" w:firstLine="0"/>
               <w:jc w:val="left"/>
+              <w:rPr>
+                <w:sz w:val="20"/>
+                <w:szCs w:val="20"/>
+              </w:rPr>
             </w:pPr>
             <w:r>
+              <w:rPr>
+                <w:sz w:val="20"/>
+                <w:szCs w:val="20"/>
+              </w:rPr>
               <w:t xml:space="preserve">30 GB or more </w:t>
             </w:r>
           </w:p>
@@ -1973,11 +1972,11 @@
       </w:tr>
       <w:tr>
         <w:trPr>
-          <w:trHeight w:val="497"/>
+          <w:trHeight w:val="386"/>
         </w:trPr>
         <w:tc>
           <w:tcPr>
-            <w:tcW w:w="1746" w:type="dxa"/>
+            <w:tcW w:w="1413" w:type="dxa"/>
             <w:tcBorders>
               <w:top w:val="single" w:sz="6" w:space="0" w:color="000000"/>
               <w:left w:val="single" w:sz="6" w:space="0" w:color="000000"/>
@@ -1990,10 +1989,16 @@
               <w:spacing w:after="0"/>
               <w:ind w:left="0" w:right="29" w:firstLine="0"/>
               <w:jc w:val="center"/>
+              <w:rPr>
+                <w:sz w:val="20"/>
+                <w:szCs w:val="20"/>
+              </w:rPr>
             </w:pPr>
             <w:r>
               <w:rPr>
                 <w:b/>
+                <w:sz w:val="20"/>
+                <w:szCs w:val="20"/>
               </w:rPr>
               <w:t xml:space="preserve">3 </w:t>
             </w:r>
@@ -2001,7 +2006,7 @@
         </w:tc>
         <w:tc>
           <w:tcPr>
-            <w:tcW w:w="2772" w:type="dxa"/>
+            <w:tcW w:w="2244" w:type="dxa"/>
             <w:tcBorders>
               <w:top w:val="single" w:sz="6" w:space="0" w:color="000000"/>
               <w:left w:val="single" w:sz="6" w:space="0" w:color="000000"/>
@@ -2014,15 +2019,23 @@
               <w:spacing w:after="0"/>
               <w:ind w:left="1" w:right="0" w:firstLine="0"/>
               <w:jc w:val="left"/>
+              <w:rPr>
+                <w:sz w:val="20"/>
+                <w:szCs w:val="20"/>
+              </w:rPr>
             </w:pPr>
             <w:r>
+              <w:rPr>
+                <w:sz w:val="20"/>
+                <w:szCs w:val="20"/>
+              </w:rPr>
               <w:t xml:space="preserve">RAM </w:t>
             </w:r>
           </w:p>
         </w:tc>
         <w:tc>
           <w:tcPr>
-            <w:tcW w:w="3140" w:type="dxa"/>
+            <w:tcW w:w="2542" w:type="dxa"/>
             <w:tcBorders>
               <w:top w:val="single" w:sz="6" w:space="0" w:color="000000"/>
               <w:left w:val="single" w:sz="6" w:space="0" w:color="000000"/>
@@ -2035,8 +2048,16 @@
               <w:spacing w:after="0"/>
               <w:ind w:left="0" w:right="0" w:firstLine="0"/>
               <w:jc w:val="left"/>
+              <w:rPr>
+                <w:sz w:val="20"/>
+                <w:szCs w:val="20"/>
+              </w:rPr>
             </w:pPr>
             <w:r>
+              <w:rPr>
+                <w:sz w:val="20"/>
+                <w:szCs w:val="20"/>
+              </w:rPr>
               <w:t xml:space="preserve">Minimum 2 GB </w:t>
             </w:r>
           </w:p>
@@ -2044,11 +2065,11 @@
       </w:tr>
       <w:tr>
         <w:trPr>
-          <w:trHeight w:val="512"/>
+          <w:trHeight w:val="398"/>
         </w:trPr>
         <w:tc>
           <w:tcPr>
-            <w:tcW w:w="1746" w:type="dxa"/>
+            <w:tcW w:w="1413" w:type="dxa"/>
             <w:tcBorders>
               <w:top w:val="single" w:sz="6" w:space="0" w:color="000000"/>
               <w:left w:val="single" w:sz="6" w:space="0" w:color="000000"/>
@@ -2061,10 +2082,16 @@
               <w:spacing w:after="0"/>
               <w:ind w:left="0" w:right="29" w:firstLine="0"/>
               <w:jc w:val="center"/>
+              <w:rPr>
+                <w:sz w:val="20"/>
+                <w:szCs w:val="20"/>
+              </w:rPr>
             </w:pPr>
             <w:r>
               <w:rPr>
                 <w:b/>
+                <w:sz w:val="20"/>
+                <w:szCs w:val="20"/>
               </w:rPr>
               <w:t xml:space="preserve">4 </w:t>
             </w:r>
@@ -2072,7 +2099,7 @@
         </w:tc>
         <w:tc>
           <w:tcPr>
-            <w:tcW w:w="2772" w:type="dxa"/>
+            <w:tcW w:w="2244" w:type="dxa"/>
             <w:tcBorders>
               <w:top w:val="single" w:sz="6" w:space="0" w:color="000000"/>
               <w:left w:val="single" w:sz="6" w:space="0" w:color="000000"/>
@@ -2085,15 +2112,23 @@
               <w:spacing w:after="0"/>
               <w:ind w:left="1" w:right="0" w:firstLine="0"/>
               <w:jc w:val="left"/>
+              <w:rPr>
+                <w:sz w:val="20"/>
+                <w:szCs w:val="20"/>
+              </w:rPr>
             </w:pPr>
             <w:r>
+              <w:rPr>
+                <w:sz w:val="20"/>
+                <w:szCs w:val="20"/>
+              </w:rPr>
               <w:t xml:space="preserve">Display Unit </w:t>
             </w:r>
           </w:p>
         </w:tc>
         <w:tc>
           <w:tcPr>
-            <w:tcW w:w="3140" w:type="dxa"/>
+            <w:tcW w:w="2542" w:type="dxa"/>
             <w:tcBorders>
               <w:top w:val="single" w:sz="6" w:space="0" w:color="000000"/>
               <w:left w:val="single" w:sz="6" w:space="0" w:color="000000"/>
@@ -2106,16 +2141,32 @@
               <w:spacing w:after="0"/>
               <w:ind w:left="0" w:right="0" w:firstLine="0"/>
               <w:jc w:val="left"/>
+              <w:rPr>
+                <w:sz w:val="20"/>
+                <w:szCs w:val="20"/>
+              </w:rPr>
             </w:pPr>
             <w:r>
+              <w:rPr>
+                <w:sz w:val="20"/>
+                <w:szCs w:val="20"/>
+              </w:rPr>
               <w:t xml:space="preserve">EGA/VGA </w:t>
             </w:r>
             <w:proofErr w:type="spellStart"/>
             <w:r>
+              <w:rPr>
+                <w:sz w:val="20"/>
+                <w:szCs w:val="20"/>
+              </w:rPr>
               <w:t>Color</w:t>
             </w:r>
             <w:proofErr w:type="spellEnd"/>
             <w:r>
+              <w:rPr>
+                <w:sz w:val="20"/>
+                <w:szCs w:val="20"/>
+              </w:rPr>
               <w:t xml:space="preserve"> Monitor </w:t>
             </w:r>
           </w:p>
@@ -2123,11 +2174,11 @@
       </w:tr>
       <w:tr>
         <w:trPr>
-          <w:trHeight w:val="497"/>
+          <w:trHeight w:val="386"/>
         </w:trPr>
         <w:tc>
           <w:tcPr>
-            <w:tcW w:w="1746" w:type="dxa"/>
+            <w:tcW w:w="1413" w:type="dxa"/>
             <w:tcBorders>
               <w:top w:val="single" w:sz="6" w:space="0" w:color="000000"/>
               <w:left w:val="single" w:sz="6" w:space="0" w:color="000000"/>
@@ -2140,10 +2191,16 @@
               <w:spacing w:after="0"/>
               <w:ind w:left="0" w:right="29" w:firstLine="0"/>
               <w:jc w:val="center"/>
+              <w:rPr>
+                <w:sz w:val="20"/>
+                <w:szCs w:val="20"/>
+              </w:rPr>
             </w:pPr>
             <w:r>
               <w:rPr>
                 <w:b/>
+                <w:sz w:val="20"/>
+                <w:szCs w:val="20"/>
               </w:rPr>
               <w:t xml:space="preserve">5 </w:t>
             </w:r>
@@ -2151,7 +2208,7 @@
         </w:tc>
         <w:tc>
           <w:tcPr>
-            <w:tcW w:w="2772" w:type="dxa"/>
+            <w:tcW w:w="2244" w:type="dxa"/>
             <w:tcBorders>
               <w:top w:val="single" w:sz="6" w:space="0" w:color="000000"/>
               <w:left w:val="single" w:sz="6" w:space="0" w:color="000000"/>
@@ -2164,15 +2221,23 @@
               <w:spacing w:after="0"/>
               <w:ind w:left="1" w:right="0" w:firstLine="0"/>
               <w:jc w:val="left"/>
+              <w:rPr>
+                <w:sz w:val="20"/>
+                <w:szCs w:val="20"/>
+              </w:rPr>
             </w:pPr>
             <w:r>
+              <w:rPr>
+                <w:sz w:val="20"/>
+                <w:szCs w:val="20"/>
+              </w:rPr>
               <w:t xml:space="preserve">Keyboard </w:t>
             </w:r>
           </w:p>
         </w:tc>
         <w:tc>
           <w:tcPr>
-            <w:tcW w:w="3140" w:type="dxa"/>
+            <w:tcW w:w="2542" w:type="dxa"/>
             <w:tcBorders>
               <w:top w:val="single" w:sz="6" w:space="0" w:color="000000"/>
               <w:left w:val="single" w:sz="6" w:space="0" w:color="000000"/>
@@ -2185,8 +2250,16 @@
               <w:spacing w:after="0"/>
               <w:ind w:left="0" w:right="0" w:firstLine="0"/>
               <w:jc w:val="left"/>
+              <w:rPr>
+                <w:sz w:val="20"/>
+                <w:szCs w:val="20"/>
+              </w:rPr>
             </w:pPr>
             <w:r>
+              <w:rPr>
+                <w:sz w:val="20"/>
+                <w:szCs w:val="20"/>
+              </w:rPr>
               <w:t xml:space="preserve">Standard keyboard </w:t>
             </w:r>
           </w:p>
@@ -2214,21 +2287,6 @@
         <w:jc w:val="left"/>
       </w:pPr>
       <w:r>
-        <w:t>2.</w:t>
-      </w:r>
-      <w:r>
-        <w:t>1</w:t>
-      </w:r>
-      <w:r>
-        <w:t>.3.2</w:t>
-      </w:r>
-      <w:r>
-        <w:rPr>
-          <w:rFonts w:ascii="Arial" w:eastAsia="Arial" w:hAnsi="Arial" w:cs="Arial"/>
-        </w:rPr>
-        <w:t xml:space="preserve"> </w:t>
-      </w:r>
-      <w:r>
         <w:t xml:space="preserve">Software Requirements </w:t>
       </w:r>
     </w:p>
@@ -2258,7 +2316,7 @@
     <w:tbl>
       <w:tblPr>
         <w:tblStyle w:val="TableGrid0"/>
-        <w:tblW w:w="7834" w:type="dxa"/>
+        <w:tblW w:w="6177" w:type="dxa"/>
         <w:tblInd w:w="986" w:type="dxa"/>
         <w:tblCellMar>
           <w:top w:w="2" w:type="dxa"/>
@@ -2268,17 +2326,17 @@
         <w:tblLook w:val="04A0" w:firstRow="1" w:lastRow="0" w:firstColumn="1" w:lastColumn="0" w:noHBand="0" w:noVBand="1"/>
       </w:tblPr>
       <w:tblGrid>
-        <w:gridCol w:w="1473"/>
-        <w:gridCol w:w="2788"/>
-        <w:gridCol w:w="3573"/>
+        <w:gridCol w:w="1161"/>
+        <w:gridCol w:w="2198"/>
+        <w:gridCol w:w="2818"/>
       </w:tblGrid>
       <w:tr>
         <w:trPr>
-          <w:trHeight w:val="513"/>
+          <w:trHeight w:val="390"/>
         </w:trPr>
         <w:tc>
           <w:tcPr>
-            <w:tcW w:w="1473" w:type="dxa"/>
+            <w:tcW w:w="1161" w:type="dxa"/>
             <w:tcBorders>
               <w:top w:val="single" w:sz="6" w:space="0" w:color="BFBFBF"/>
               <w:left w:val="single" w:sz="6" w:space="0" w:color="BFBFBF"/>
@@ -2310,7 +2368,7 @@
         </w:tc>
         <w:tc>
           <w:tcPr>
-            <w:tcW w:w="2788" w:type="dxa"/>
+            <w:tcW w:w="2198" w:type="dxa"/>
             <w:tcBorders>
               <w:top w:val="single" w:sz="6" w:space="0" w:color="BFBFBF"/>
               <w:left w:val="single" w:sz="6" w:space="0" w:color="BFBFBF"/>
@@ -2334,7 +2392,7 @@
         </w:tc>
         <w:tc>
           <w:tcPr>
-            <w:tcW w:w="3573" w:type="dxa"/>
+            <w:tcW w:w="2818" w:type="dxa"/>
             <w:tcBorders>
               <w:top w:val="single" w:sz="6" w:space="0" w:color="BFBFBF"/>
               <w:left w:val="single" w:sz="6" w:space="0" w:color="BFBFBF"/>
@@ -2359,11 +2417,11 @@
       </w:tr>
       <w:tr>
         <w:trPr>
-          <w:trHeight w:val="496"/>
+          <w:trHeight w:val="377"/>
         </w:trPr>
         <w:tc>
           <w:tcPr>
-            <w:tcW w:w="1473" w:type="dxa"/>
+            <w:tcW w:w="1161" w:type="dxa"/>
             <w:tcBorders>
               <w:top w:val="single" w:sz="6" w:space="0" w:color="BFBFBF"/>
               <w:left w:val="single" w:sz="6" w:space="0" w:color="BFBFBF"/>
@@ -2384,7 +2442,7 @@
         </w:tc>
         <w:tc>
           <w:tcPr>
-            <w:tcW w:w="2788" w:type="dxa"/>
+            <w:tcW w:w="2198" w:type="dxa"/>
             <w:tcBorders>
               <w:top w:val="single" w:sz="6" w:space="0" w:color="BFBFBF"/>
               <w:left w:val="single" w:sz="6" w:space="0" w:color="BFBFBF"/>
@@ -2405,7 +2463,7 @@
         </w:tc>
         <w:tc>
           <w:tcPr>
-            <w:tcW w:w="3573" w:type="dxa"/>
+            <w:tcW w:w="2818" w:type="dxa"/>
             <w:tcBorders>
               <w:top w:val="single" w:sz="6" w:space="0" w:color="BFBFBF"/>
               <w:left w:val="single" w:sz="6" w:space="0" w:color="BFBFBF"/>
@@ -2427,11 +2485,11 @@
       </w:tr>
       <w:tr>
         <w:trPr>
-          <w:trHeight w:val="513"/>
+          <w:trHeight w:val="390"/>
         </w:trPr>
         <w:tc>
           <w:tcPr>
-            <w:tcW w:w="1473" w:type="dxa"/>
+            <w:tcW w:w="1161" w:type="dxa"/>
             <w:tcBorders>
               <w:top w:val="single" w:sz="6" w:space="0" w:color="BFBFBF"/>
               <w:left w:val="single" w:sz="6" w:space="0" w:color="BFBFBF"/>
@@ -2452,7 +2510,7 @@
         </w:tc>
         <w:tc>
           <w:tcPr>
-            <w:tcW w:w="2788" w:type="dxa"/>
+            <w:tcW w:w="2198" w:type="dxa"/>
             <w:tcBorders>
               <w:top w:val="single" w:sz="6" w:space="0" w:color="BFBFBF"/>
               <w:left w:val="single" w:sz="6" w:space="0" w:color="BFBFBF"/>
@@ -2473,7 +2531,7 @@
         </w:tc>
         <w:tc>
           <w:tcPr>
-            <w:tcW w:w="3573" w:type="dxa"/>
+            <w:tcW w:w="2818" w:type="dxa"/>
             <w:tcBorders>
               <w:top w:val="single" w:sz="6" w:space="0" w:color="BFBFBF"/>
               <w:left w:val="single" w:sz="6" w:space="0" w:color="BFBFBF"/>
@@ -2495,11 +2553,11 @@
       </w:tr>
       <w:tr>
         <w:trPr>
-          <w:trHeight w:val="496"/>
+          <w:trHeight w:val="377"/>
         </w:trPr>
         <w:tc>
           <w:tcPr>
-            <w:tcW w:w="1473" w:type="dxa"/>
+            <w:tcW w:w="1161" w:type="dxa"/>
             <w:tcBorders>
               <w:top w:val="single" w:sz="6" w:space="0" w:color="BFBFBF"/>
               <w:left w:val="single" w:sz="6" w:space="0" w:color="BFBFBF"/>
@@ -2520,7 +2578,7 @@
         </w:tc>
         <w:tc>
           <w:tcPr>
-            <w:tcW w:w="2788" w:type="dxa"/>
+            <w:tcW w:w="2198" w:type="dxa"/>
             <w:tcBorders>
               <w:top w:val="single" w:sz="6" w:space="0" w:color="BFBFBF"/>
               <w:left w:val="single" w:sz="6" w:space="0" w:color="BFBFBF"/>
@@ -2541,7 +2599,7 @@
         </w:tc>
         <w:tc>
           <w:tcPr>
-            <w:tcW w:w="3573" w:type="dxa"/>
+            <w:tcW w:w="2818" w:type="dxa"/>
             <w:tcBorders>
               <w:top w:val="single" w:sz="6" w:space="0" w:color="BFBFBF"/>
               <w:left w:val="single" w:sz="6" w:space="0" w:color="BFBFBF"/>
@@ -2563,11 +2621,11 @@
       </w:tr>
       <w:tr>
         <w:trPr>
-          <w:trHeight w:val="513"/>
+          <w:trHeight w:val="390"/>
         </w:trPr>
         <w:tc>
           <w:tcPr>
-            <w:tcW w:w="1473" w:type="dxa"/>
+            <w:tcW w:w="1161" w:type="dxa"/>
             <w:tcBorders>
               <w:top w:val="single" w:sz="6" w:space="0" w:color="BFBFBF"/>
               <w:left w:val="single" w:sz="6" w:space="0" w:color="BFBFBF"/>
@@ -2588,7 +2646,7 @@
         </w:tc>
         <w:tc>
           <w:tcPr>
-            <w:tcW w:w="2788" w:type="dxa"/>
+            <w:tcW w:w="2198" w:type="dxa"/>
             <w:tcBorders>
               <w:top w:val="single" w:sz="6" w:space="0" w:color="BFBFBF"/>
               <w:left w:val="single" w:sz="6" w:space="0" w:color="BFBFBF"/>
@@ -2609,7 +2667,7 @@
         </w:tc>
         <w:tc>
           <w:tcPr>
-            <w:tcW w:w="3573" w:type="dxa"/>
+            <w:tcW w:w="2818" w:type="dxa"/>
             <w:tcBorders>
               <w:top w:val="single" w:sz="6" w:space="0" w:color="BFBFBF"/>
               <w:left w:val="single" w:sz="6" w:space="0" w:color="BFBFBF"/>
@@ -2646,42 +2704,7 @@
     <w:p>
       <w:pPr>
         <w:spacing w:after="276"/>
-        <w:ind w:left="273" w:right="0" w:firstLine="0"/>
-        <w:jc w:val="left"/>
-      </w:pPr>
-    </w:p>
-    <w:p>
-      <w:pPr>
-        <w:spacing w:after="276"/>
-        <w:ind w:left="273" w:right="0" w:firstLine="0"/>
-        <w:jc w:val="left"/>
-      </w:pPr>
-    </w:p>
-    <w:p>
-      <w:pPr>
-        <w:spacing w:after="276"/>
-        <w:ind w:left="273" w:right="0" w:firstLine="0"/>
-        <w:jc w:val="left"/>
-      </w:pPr>
-    </w:p>
-    <w:p>
-      <w:pPr>
-        <w:spacing w:after="276"/>
-        <w:ind w:left="273" w:right="0" w:firstLine="0"/>
-        <w:jc w:val="left"/>
-      </w:pPr>
-    </w:p>
-    <w:p>
-      <w:pPr>
-        <w:spacing w:after="276"/>
-        <w:ind w:left="273" w:right="0" w:firstLine="0"/>
-        <w:jc w:val="left"/>
-      </w:pPr>
-    </w:p>
-    <w:p>
-      <w:pPr>
-        <w:spacing w:after="276"/>
-        <w:ind w:left="273" w:right="0" w:firstLine="0"/>
+        <w:ind w:left="0" w:right="0" w:firstLine="0"/>
         <w:jc w:val="left"/>
       </w:pPr>
     </w:p>
@@ -3096,48 +3119,495 @@
     </w:p>
     <w:p>
       <w:pPr>
-        <w:spacing w:after="276"/>
-        <w:ind w:left="0" w:right="0" w:firstLine="0"/>
-        <w:jc w:val="left"/>
-      </w:pPr>
-    </w:p>
-    <w:p>
-      <w:pPr>
-        <w:spacing w:after="276"/>
-        <w:ind w:left="0" w:right="0" w:firstLine="0"/>
-        <w:jc w:val="left"/>
-      </w:pPr>
-    </w:p>
-    <w:p>
-      <w:pPr>
-        <w:spacing w:after="276"/>
-        <w:ind w:left="273" w:right="0" w:firstLine="0"/>
-        <w:jc w:val="left"/>
+        <w:spacing w:line="240" w:lineRule="auto"/>
+        <w:ind w:right="1098"/>
         <w:rPr>
           <w:b/>
           <w:bCs/>
         </w:rPr>
       </w:pPr>
+    </w:p>
+    <w:p>
+      <w:pPr>
+        <w:spacing w:line="240" w:lineRule="auto"/>
+        <w:ind w:right="1098"/>
+      </w:pPr>
       <w:r>
         <w:rPr>
           <w:b/>
           <w:bCs/>
         </w:rPr>
-        <w:t>Product Insights:</w:t>
-      </w:r>
-    </w:p>
-    <w:p>
-      <w:pPr>
-        <w:spacing w:after="276"/>
-        <w:ind w:left="273" w:right="0" w:firstLine="0"/>
+        <w:t>WHY IS TEAM FOLLOWING DEVOPS?</w:t>
+      </w:r>
+    </w:p>
+    <w:p>
+      <w:pPr>
+        <w:pStyle w:val="ListParagraph"/>
+        <w:ind w:left="1001" w:firstLine="0"/>
+      </w:pPr>
+      <w:r>
+        <w:t>Developers always want to deliver the changes in the product as soon as possible whereas the operation team want reliability and stability in the product. This situation was explained clearly in “wall of confusion” by Lee Thomson. This wall of confusion not only gives the mentalities of two teams but also the tools they practice.</w:t>
+      </w:r>
+    </w:p>
+    <w:p>
+      <w:pPr>
+        <w:pStyle w:val="ListParagraph"/>
+        <w:ind w:left="1001" w:firstLine="0"/>
+      </w:pPr>
+      <w:r>
+        <w:t>Development team uses some tools and Operations team uses different tools to perform the same task. DevOps bridge the gap between the development and operations for better and faster results</w:t>
+      </w:r>
+    </w:p>
+    <w:p>
+      <w:pPr>
+        <w:pStyle w:val="ListParagraph"/>
+        <w:ind w:left="1001" w:firstLine="0"/>
+      </w:pPr>
+    </w:p>
+    <w:p>
+      <w:r>
+        <w:t xml:space="preserve"> </w:t>
+      </w:r>
+      <w:r>
+        <w:rPr>
+          <w:b/>
+          <w:bCs/>
+        </w:rPr>
+        <w:t xml:space="preserve">WHAT DRIVES </w:t>
+      </w:r>
+      <w:r>
+        <w:rPr>
+          <w:b/>
+          <w:bCs/>
+        </w:rPr>
+        <w:t xml:space="preserve">TOWARDS </w:t>
+      </w:r>
+      <w:r>
+        <w:rPr>
+          <w:b/>
+          <w:bCs/>
+        </w:rPr>
+        <w:t>THE NEED OF DEVOPS?</w:t>
+      </w:r>
+      <w:r>
+        <w:t xml:space="preserve"> </w:t>
+      </w:r>
+    </w:p>
+    <w:p>
+      <w:pPr>
+        <w:pStyle w:val="ListParagraph"/>
+      </w:pPr>
+      <w:r>
+        <w:t>1. Strong collaboration between development and operation teams.</w:t>
+      </w:r>
+    </w:p>
+    <w:p>
+      <w:pPr>
+        <w:pStyle w:val="ListParagraph"/>
+      </w:pPr>
+      <w:r>
+        <w:t xml:space="preserve"> 2. Synchronized deployment across multiple platforms. </w:t>
+      </w:r>
+    </w:p>
+    <w:p>
+      <w:pPr>
+        <w:pStyle w:val="ListParagraph"/>
+      </w:pPr>
+      <w:r>
+        <w:t xml:space="preserve">3. Pressure to release applications to meet customer requirements or to </w:t>
+      </w:r>
+      <w:proofErr w:type="gramStart"/>
+      <w:r>
+        <w:t>enter into</w:t>
+      </w:r>
+      <w:proofErr w:type="gramEnd"/>
+      <w:r>
+        <w:t xml:space="preserve"> the new market. </w:t>
+      </w:r>
+    </w:p>
+    <w:p>
+      <w:pPr>
+        <w:pStyle w:val="ListParagraph"/>
+      </w:pPr>
+      <w:r>
+        <w:t xml:space="preserve">4. Improving end user capability levels. </w:t>
+      </w:r>
+    </w:p>
+    <w:p>
+      <w:pPr>
+        <w:pStyle w:val="ListParagraph"/>
+      </w:pPr>
+      <w:r>
+        <w:t xml:space="preserve">5. Vast usage of smart devices </w:t>
+      </w:r>
+    </w:p>
+    <w:p>
+      <w:pPr>
+        <w:pStyle w:val="ListParagraph"/>
+      </w:pPr>
+      <w:r>
+        <w:t xml:space="preserve">6. Necessity to develop and deploy into cloud-based applications. </w:t>
+      </w:r>
+    </w:p>
+    <w:p>
+      <w:pPr>
+        <w:pStyle w:val="ListParagraph"/>
+      </w:pPr>
+      <w:r>
+        <w:t>7. Increasingly complex IT infrastructure.</w:t>
+      </w:r>
+    </w:p>
+    <w:p>
+      <w:pPr>
+        <w:pStyle w:val="ListParagraph"/>
+      </w:pPr>
+      <w:r>
+        <w:t xml:space="preserve"> 8. Need to reduce the cost for IT industry</w:t>
+      </w:r>
+    </w:p>
+    <w:p>
+      <w:pPr>
+        <w:pStyle w:val="Heading2"/>
+      </w:pPr>
+      <w:r>
+        <w:t>What value does DevOps add to the business value of the product?</w:t>
+      </w:r>
+    </w:p>
+    <w:p>
+      <w:r>
+        <w:t>DevOps applies agile and lean principles in the complete software deployment process to enhance the speed of delivery of product or service from the initial release to the production release and to the feedback given by the client based on the release. DevOps return our investment in these three areas</w:t>
+      </w:r>
+      <w:r>
+        <w:t>.</w:t>
+      </w:r>
+    </w:p>
+    <w:p>
+      <w:pPr>
+        <w:pStyle w:val="ListParagraph"/>
+        <w:numPr>
+          <w:ilvl w:val="0"/>
+          <w:numId w:val="10"/>
+        </w:numPr>
+      </w:pPr>
+      <w:r>
+        <w:rPr>
+          <w:b/>
+          <w:bCs/>
+        </w:rPr>
+        <w:t>Enhanced Customer Experience</w:t>
+      </w:r>
+      <w:r>
+        <w:t xml:space="preserve"> Delivering an enhanced product for the customer leads to build loyalty and increase in market share. To deliver an enhanced product we need to continuously obtain and respond to the customer’s feedback faster and perform required changes suggested by the customer.</w:t>
+      </w:r>
+    </w:p>
+    <w:p>
+      <w:pPr>
+        <w:pStyle w:val="ListParagraph"/>
+        <w:ind w:left="1001" w:firstLine="0"/>
+      </w:pPr>
+    </w:p>
+    <w:p>
+      <w:pPr>
+        <w:pStyle w:val="ListParagraph"/>
+        <w:numPr>
+          <w:ilvl w:val="0"/>
+          <w:numId w:val="10"/>
+        </w:numPr>
+      </w:pPr>
+      <w:r>
+        <w:rPr>
+          <w:b/>
+          <w:bCs/>
+        </w:rPr>
+        <w:t>Increased capacity to Innovate</w:t>
+      </w:r>
+      <w:r>
+        <w:t xml:space="preserve"> Lean thinking approaches are used in modern organizations to increase their innovation capacity. Their goals are to utilize the resources efficiently for other activities by reducing waste and rework. An example of lean thinking in organization is A-B testing in which large organizations asks a small group of users to test and rate two or more sets of software having different capabilities then the better capability set is picked up for the users and unsuccessful version is rolled back. This A-B testing is reliable only if efficient and automated mechanisms are adopted such as DevOps.</w:t>
+      </w:r>
+    </w:p>
+    <w:p>
+      <w:pPr>
+        <w:pStyle w:val="ListParagraph"/>
+      </w:pPr>
+    </w:p>
+    <w:p>
+      <w:pPr>
+        <w:jc w:val="center"/>
+      </w:pPr>
+    </w:p>
+    <w:p>
+      <w:pPr>
         <w:jc w:val="left"/>
       </w:pPr>
       <w:r>
+        <w:t>A-B testing is the comparison of two web pages to know which will perform fast and efficient. It is also called as split testing. We compare two web pages by showing the two variants (let's call them A and B) to similar visitors at the same time. The one which has more conversion rate is accepted.</w:t>
+      </w:r>
+    </w:p>
+    <w:p>
+      <w:pPr>
+        <w:jc w:val="left"/>
+      </w:pPr>
+      <w:r>
+        <w:t xml:space="preserve">3. </w:t>
+      </w:r>
+      <w:r>
+        <w:rPr>
+          <w:b/>
+          <w:bCs/>
+        </w:rPr>
+        <w:t>Faster time to value</w:t>
+      </w:r>
+      <w:r>
+        <w:t xml:space="preserve">: This involves in development of new culture and practices and automating the project leads to fast and reliable delivery process throughout the production phase. This DevOps can be worked as a business capability with the tools for release planning, </w:t>
+      </w:r>
+      <w:proofErr w:type="gramStart"/>
+      <w:r>
+        <w:t>predictability</w:t>
+      </w:r>
+      <w:proofErr w:type="gramEnd"/>
+      <w:r>
+        <w:t xml:space="preserve"> and success. The DevOps main goal is to deliver the value faster and in efficient way and the value definition changes with organization or with the project.</w:t>
+      </w:r>
+    </w:p>
+    <w:p>
+      <w:pPr>
+        <w:pStyle w:val="Heading2"/>
+        <w:ind w:left="0" w:firstLine="0"/>
+      </w:pPr>
+      <w:r>
+        <w:t xml:space="preserve">   IV. DEVOPS PHASES AND DELIVERY PIPELINE </w:t>
+      </w:r>
+    </w:p>
+    <w:p>
+      <w:pPr>
+        <w:rPr>
+          <w:sz w:val="28"/>
+          <w:szCs w:val="28"/>
+        </w:rPr>
+      </w:pPr>
+      <w:r>
+        <w:t xml:space="preserve">A. </w:t>
+      </w:r>
+      <w:r>
+        <w:rPr>
+          <w:b/>
+          <w:bCs/>
+        </w:rPr>
+        <w:t>Continuous Planning Business</w:t>
+      </w:r>
+      <w:r>
+        <w:t xml:space="preserve"> plans are already using agile methodologies to deliver quickly and change according to market conditions. It is better to have the checkpoints so that we can easily do the necessary changes given as feedback by customer. Dev / Test teams adapting to quick changes is not an easy task in business environments. DevOps allows us to prioritize the product backlogs and taking business perspective into consideration. This is the continuous process of planning, executing, getting feedback from the customer, the cycle continues [11].</w:t>
+      </w:r>
+    </w:p>
+    <w:p>
+      <w:r>
+        <w:t xml:space="preserve">B. </w:t>
+      </w:r>
+      <w:r>
+        <w:rPr>
+          <w:b/>
+          <w:bCs/>
+        </w:rPr>
+        <w:t>Continuous Integration Continuous Integration</w:t>
+      </w:r>
+      <w:r>
+        <w:t xml:space="preserve"> means dynamically integrating the changes made to the project to the team and not restricted to our local machine and validates the behaviour of the code. Sharing with component teams but integrating beyond component boundaries at product integration level. Further the process optimization refers to automation as soon as the developer delivers the change build systems must detect the change and trigger a build taking sanity test and building repository. This must be a cyclic process across the development [9, 10].</w:t>
+      </w:r>
+    </w:p>
+    <w:p>
+      <w:r>
+        <w:t xml:space="preserve">C. </w:t>
+      </w:r>
+      <w:r>
+        <w:rPr>
+          <w:b/>
+          <w:bCs/>
+        </w:rPr>
+        <w:t>Continuous Deployment Continuous Deployment</w:t>
+      </w:r>
+      <w:r>
+        <w:t xml:space="preserve"> is the heart of the DevOps and acts as the Centre point to the complete software delivery optimization. Most of the surveys said that in many organizations the reason for the delay in software delivery is the operations. Hardware setting in the development build may vary from days to weeks. These deployment processes are inconsistent and manual. DevOps principles recommend the automation of deployment and hardware provision and cloud play a vital role in this field. DevOps proposes a concept called Infrastructure as a code (IAAC) which says that complete infrastructure provision should be maintained in source code repository [6].</w:t>
+      </w:r>
+    </w:p>
+    <w:p>
+      <w:r>
+        <w:t xml:space="preserve">D. </w:t>
+      </w:r>
+      <w:r>
+        <w:rPr>
+          <w:b/>
+          <w:bCs/>
+        </w:rPr>
+        <w:t>Continuous Testing</w:t>
+      </w:r>
+      <w:r>
+        <w:t xml:space="preserve"> Automation is the best option for continuous testing to test every test case. If any process </w:t>
+      </w:r>
+      <w:proofErr w:type="gramStart"/>
+      <w:r>
+        <w:t>need</w:t>
+      </w:r>
+      <w:proofErr w:type="gramEnd"/>
+      <w:r>
+        <w:t xml:space="preserve"> to do repeatedly for some constant time it is better to automate that process. They are humongous applications available in the market for do that type of testing process to meet the goal. There will be a chance of maximum to automate the manual testing process we need to evaluate on the same. </w:t>
+      </w:r>
+      <w:r>
+        <w:lastRenderedPageBreak/>
+        <w:t>Software delivery process must be able to execute the test suite automatically with the user intervention leading towards the goal reach easily. This kind of process not only makes testing process automate but also allows test cases to be carried out fast in production like system (deployment) [6].</w:t>
+      </w:r>
+    </w:p>
+    <w:p>
+      <w:r>
+        <w:t>E</w:t>
+      </w:r>
+      <w:r>
+        <w:rPr>
+          <w:b/>
+          <w:bCs/>
+        </w:rPr>
+        <w:t>. Continuous Monitoring</w:t>
+      </w:r>
+      <w:r>
+        <w:t xml:space="preserve"> As discussed in all the above approaches we adopted, there is a chance to observe various parameters and react to them accordingly. The capability to test early and production like systems we can react to them in timely manner</w:t>
+      </w:r>
+      <w:r>
+        <w:t>.</w:t>
+      </w:r>
+    </w:p>
+    <w:p>
+      <w:pPr>
+        <w:rPr>
+          <w:sz w:val="28"/>
+          <w:szCs w:val="28"/>
+        </w:rPr>
+      </w:pPr>
+      <w:r>
+        <w:rPr>
+          <w:b/>
+          <w:bCs/>
+        </w:rPr>
+        <w:t>DELIVERY PIPELINE</w:t>
+      </w:r>
+    </w:p>
+    <w:p>
+      <w:pPr>
+        <w:pStyle w:val="ListParagraph"/>
+        <w:jc w:val="left"/>
+      </w:pPr>
+      <w:r>
+        <w:t xml:space="preserve">DevOps approach delivery pipeline is shown in above figure (figure 7). It can be compared with manufacturing unit delivery pipeline. Each build / release should undergo this cycle of dev - </w:t>
+      </w:r>
+      <w:proofErr w:type="spellStart"/>
+      <w:r>
+        <w:t>fvt</w:t>
+      </w:r>
+      <w:proofErr w:type="spellEnd"/>
+      <w:r>
+        <w:t xml:space="preserve"> - regression - stage - production - test phases by clearing all the quality parameters. With this automated pipeline there will be consistent releases [7, 8].</w:t>
+      </w:r>
+    </w:p>
+    <w:p>
+      <w:pPr>
+        <w:pStyle w:val="ListParagraph"/>
+        <w:jc w:val="left"/>
+        <w:rPr>
+          <w:b/>
+          <w:bCs/>
+        </w:rPr>
+      </w:pPr>
+    </w:p>
+    <w:p>
+      <w:pPr>
+        <w:pStyle w:val="ListParagraph"/>
+        <w:jc w:val="left"/>
+        <w:rPr>
+          <w:b/>
+          <w:bCs/>
+          <w:sz w:val="28"/>
+          <w:szCs w:val="28"/>
+        </w:rPr>
+      </w:pPr>
+      <w:r>
+        <w:rPr>
+          <w:b/>
+          <w:bCs/>
+        </w:rPr>
+        <w:t xml:space="preserve">V. ARCHITECTURE OF </w:t>
+      </w:r>
+      <w:r>
+        <w:rPr>
+          <w:b/>
+          <w:bCs/>
+        </w:rPr>
+        <w:t>PRODUCT</w:t>
+      </w:r>
+      <w:r>
+        <w:rPr>
+          <w:b/>
+          <w:bCs/>
+        </w:rPr>
+        <w:t xml:space="preserve"> SYSTEM</w:t>
+      </w:r>
+    </w:p>
+    <w:p>
+      <w:pPr>
+        <w:widowControl w:val="0"/>
+        <w:tabs>
+          <w:tab w:val="left" w:pos="826"/>
+          <w:tab w:val="left" w:pos="827"/>
+        </w:tabs>
+        <w:autoSpaceDE w:val="0"/>
+        <w:autoSpaceDN w:val="0"/>
+        <w:spacing w:after="0" w:line="292" w:lineRule="exact"/>
+        <w:ind w:right="0"/>
+        <w:jc w:val="left"/>
+      </w:pPr>
+      <w:r>
+        <w:t>The proposed system architecture contains the three phases known as DEV, STG and PRD. These three phases are explained here with some of the tools required to work in these phases [14].</w:t>
+      </w:r>
+    </w:p>
+    <w:p>
+      <w:pPr>
+        <w:widowControl w:val="0"/>
+        <w:tabs>
+          <w:tab w:val="left" w:pos="826"/>
+          <w:tab w:val="left" w:pos="827"/>
+        </w:tabs>
+        <w:autoSpaceDE w:val="0"/>
+        <w:autoSpaceDN w:val="0"/>
+        <w:spacing w:after="0" w:line="292" w:lineRule="exact"/>
+        <w:ind w:right="0"/>
+        <w:jc w:val="left"/>
+      </w:pPr>
+    </w:p>
+    <w:p>
+      <w:pPr>
+        <w:widowControl w:val="0"/>
+        <w:tabs>
+          <w:tab w:val="left" w:pos="826"/>
+          <w:tab w:val="left" w:pos="827"/>
+        </w:tabs>
+        <w:autoSpaceDE w:val="0"/>
+        <w:autoSpaceDN w:val="0"/>
+        <w:spacing w:after="0" w:line="292" w:lineRule="exact"/>
+        <w:ind w:right="0"/>
+        <w:jc w:val="left"/>
+        <w:rPr>
+          <w:sz w:val="28"/>
+          <w:szCs w:val="28"/>
+        </w:rPr>
+      </w:pPr>
+      <w:r>
+        <w:rPr>
+          <w:noProof/>
+          <w:sz w:val="28"/>
+          <w:szCs w:val="28"/>
+        </w:rPr>
         <w:drawing>
-          <wp:inline distT="0" distB="0" distL="0" distR="0" wp14:anchorId="2D7714E6" wp14:editId="5FF7CF00">
-            <wp:extent cx="5386811" cy="3051404"/>
-            <wp:effectExtent l="0" t="0" r="4445" b="0"/>
-            <wp:docPr id="1" name="Picture 1"/>
+          <wp:inline distT="0" distB="0" distL="0" distR="0" wp14:anchorId="00C55860" wp14:editId="2DDC1805">
+            <wp:extent cx="6296660" cy="4363720"/>
+            <wp:effectExtent l="0" t="0" r="8890" b="0"/>
+            <wp:docPr id="6" name="Picture 6"/>
             <wp:cNvGraphicFramePr>
               <a:graphicFrameLocks xmlns:a="http://schemas.openxmlformats.org/drawingml/2006/main" noChangeAspect="1"/>
             </wp:cNvGraphicFramePr>
@@ -3157,6 +3627,312 @@
                   <pic:spPr>
                     <a:xfrm>
                       <a:off x="0" y="0"/>
+                      <a:ext cx="6296660" cy="4363720"/>
+                    </a:xfrm>
+                    <a:prstGeom prst="rect">
+                      <a:avLst/>
+                    </a:prstGeom>
+                  </pic:spPr>
+                </pic:pic>
+              </a:graphicData>
+            </a:graphic>
+          </wp:inline>
+        </w:drawing>
+      </w:r>
+    </w:p>
+    <w:p>
+      <w:pPr>
+        <w:ind w:left="0" w:firstLine="0"/>
+        <w:jc w:val="right"/>
+        <w:rPr>
+          <w:sz w:val="28"/>
+          <w:szCs w:val="28"/>
+        </w:rPr>
+      </w:pPr>
+      <w:r>
+        <w:rPr>
+          <w:noProof/>
+          <w:sz w:val="28"/>
+          <w:szCs w:val="28"/>
+        </w:rPr>
+        <w:drawing>
+          <wp:inline distT="0" distB="0" distL="0" distR="0" wp14:anchorId="6F9233AF" wp14:editId="56D5AAEF">
+            <wp:extent cx="4924010" cy="3412444"/>
+            <wp:effectExtent l="0" t="0" r="0" b="0"/>
+            <wp:docPr id="7" name="Picture 7"/>
+            <wp:cNvGraphicFramePr>
+              <a:graphicFrameLocks xmlns:a="http://schemas.openxmlformats.org/drawingml/2006/main" noChangeAspect="1"/>
+            </wp:cNvGraphicFramePr>
+            <a:graphic xmlns:a="http://schemas.openxmlformats.org/drawingml/2006/main">
+              <a:graphicData uri="http://schemas.openxmlformats.org/drawingml/2006/picture">
+                <pic:pic xmlns:pic="http://schemas.openxmlformats.org/drawingml/2006/picture">
+                  <pic:nvPicPr>
+                    <pic:cNvPr id="1" name=""/>
+                    <pic:cNvPicPr/>
+                  </pic:nvPicPr>
+                  <pic:blipFill>
+                    <a:blip r:embed="rId8"/>
+                    <a:stretch>
+                      <a:fillRect/>
+                    </a:stretch>
+                  </pic:blipFill>
+                  <pic:spPr>
+                    <a:xfrm>
+                      <a:off x="0" y="0"/>
+                      <a:ext cx="4970758" cy="3444842"/>
+                    </a:xfrm>
+                    <a:prstGeom prst="rect">
+                      <a:avLst/>
+                    </a:prstGeom>
+                  </pic:spPr>
+                </pic:pic>
+              </a:graphicData>
+            </a:graphic>
+          </wp:inline>
+        </w:drawing>
+      </w:r>
+    </w:p>
+    <w:p>
+      <w:pPr>
+        <w:ind w:left="0" w:firstLine="0"/>
+        <w:jc w:val="right"/>
+        <w:rPr>
+          <w:sz w:val="28"/>
+          <w:szCs w:val="28"/>
+        </w:rPr>
+      </w:pPr>
+    </w:p>
+    <w:p>
+      <w:pPr>
+        <w:pStyle w:val="ListParagraph"/>
+        <w:numPr>
+          <w:ilvl w:val="0"/>
+          <w:numId w:val="11"/>
+        </w:numPr>
+      </w:pPr>
+      <w:r>
+        <w:rPr>
+          <w:b/>
+          <w:bCs/>
+        </w:rPr>
+        <w:lastRenderedPageBreak/>
+        <w:t>DEV:</w:t>
+      </w:r>
+      <w:r>
+        <w:t xml:space="preserve"> </w:t>
+      </w:r>
+    </w:p>
+    <w:p>
+      <w:r>
+        <w:t>Dev is the kind of server in which the complete development of the project is done and uses various tools in this phase. After completion of the development process the project is sent for testing and this is tested in the test server. In some cases, Dev is also used for testing purposes like debugging [13].</w:t>
+      </w:r>
+    </w:p>
+    <w:p>
+      <w:pPr>
+        <w:pStyle w:val="ListParagraph"/>
+        <w:numPr>
+          <w:ilvl w:val="0"/>
+          <w:numId w:val="11"/>
+        </w:numPr>
+        <w:rPr>
+          <w:b/>
+          <w:bCs/>
+        </w:rPr>
+      </w:pPr>
+      <w:r>
+        <w:rPr>
+          <w:b/>
+          <w:bCs/>
+        </w:rPr>
+        <w:t>TEST</w:t>
+      </w:r>
+    </w:p>
+    <w:p>
+      <w:pPr>
+        <w:pStyle w:val="ListParagraph"/>
+        <w:ind w:firstLine="0"/>
+      </w:pPr>
+      <w:r>
+        <w:t>Test is also a kind of server in which the testing takes place for the developed project. This testing will have some test cases written for testing of project. Testing can be manual or automated.</w:t>
+      </w:r>
+    </w:p>
+    <w:p>
+      <w:pPr>
+        <w:pStyle w:val="ListParagraph"/>
+        <w:ind w:firstLine="0"/>
+      </w:pPr>
+    </w:p>
+    <w:p>
+      <w:pPr>
+        <w:pStyle w:val="ListParagraph"/>
+        <w:numPr>
+          <w:ilvl w:val="0"/>
+          <w:numId w:val="11"/>
+        </w:numPr>
+      </w:pPr>
+      <w:r>
+        <w:rPr>
+          <w:b/>
+          <w:bCs/>
+        </w:rPr>
+        <w:t>STG</w:t>
+      </w:r>
+      <w:r>
+        <w:t xml:space="preserve"> </w:t>
+      </w:r>
+    </w:p>
+    <w:p>
+      <w:pPr>
+        <w:pStyle w:val="ListParagraph"/>
+        <w:ind w:firstLine="0"/>
+      </w:pPr>
+      <w:r>
+        <w:t>STG also known as staging in which all the test cases passed and the project configuration and acceptance testing by the customer is done. If the customer agrees then it goes to deployment otherwise it will be changed according to the instructions given by the client.</w:t>
+      </w:r>
+    </w:p>
+    <w:p>
+      <w:pPr>
+        <w:pStyle w:val="ListParagraph"/>
+        <w:ind w:firstLine="0"/>
+      </w:pPr>
+    </w:p>
+    <w:p>
+      <w:pPr>
+        <w:pStyle w:val="ListParagraph"/>
+        <w:numPr>
+          <w:ilvl w:val="0"/>
+          <w:numId w:val="11"/>
+        </w:numPr>
+      </w:pPr>
+      <w:r>
+        <w:rPr>
+          <w:b/>
+          <w:bCs/>
+        </w:rPr>
+        <w:t>PRD</w:t>
+      </w:r>
+      <w:r>
+        <w:t xml:space="preserve"> </w:t>
+      </w:r>
+    </w:p>
+    <w:p>
+      <w:pPr>
+        <w:pStyle w:val="ListParagraph"/>
+        <w:ind w:firstLine="0"/>
+      </w:pPr>
+      <w:r>
+        <w:t>PRD server is used for the production purpose. After accepting by the customer, the complete project after passing through all the tests will be deployed and released into the market.</w:t>
+      </w:r>
+    </w:p>
+    <w:p>
+      <w:pPr>
+        <w:pStyle w:val="ListParagraph"/>
+        <w:ind w:firstLine="0"/>
+        <w:rPr>
+          <w:sz w:val="28"/>
+          <w:szCs w:val="28"/>
+        </w:rPr>
+      </w:pPr>
+      <w:r>
+        <w:rPr>
+          <w:noProof/>
+          <w:sz w:val="28"/>
+          <w:szCs w:val="28"/>
+        </w:rPr>
+        <w:drawing>
+          <wp:inline distT="0" distB="0" distL="0" distR="0" wp14:anchorId="5E0B79B3" wp14:editId="7948B0EC">
+            <wp:extent cx="4246075" cy="4032951"/>
+            <wp:effectExtent l="0" t="0" r="2540" b="5715"/>
+            <wp:docPr id="8" name="Picture 8"/>
+            <wp:cNvGraphicFramePr>
+              <a:graphicFrameLocks xmlns:a="http://schemas.openxmlformats.org/drawingml/2006/main" noChangeAspect="1"/>
+            </wp:cNvGraphicFramePr>
+            <a:graphic xmlns:a="http://schemas.openxmlformats.org/drawingml/2006/main">
+              <a:graphicData uri="http://schemas.openxmlformats.org/drawingml/2006/picture">
+                <pic:pic xmlns:pic="http://schemas.openxmlformats.org/drawingml/2006/picture">
+                  <pic:nvPicPr>
+                    <pic:cNvPr id="1" name=""/>
+                    <pic:cNvPicPr/>
+                  </pic:nvPicPr>
+                  <pic:blipFill>
+                    <a:blip r:embed="rId9"/>
+                    <a:stretch>
+                      <a:fillRect/>
+                    </a:stretch>
+                  </pic:blipFill>
+                  <pic:spPr>
+                    <a:xfrm>
+                      <a:off x="0" y="0"/>
+                      <a:ext cx="4251620" cy="4038217"/>
+                    </a:xfrm>
+                    <a:prstGeom prst="rect">
+                      <a:avLst/>
+                    </a:prstGeom>
+                  </pic:spPr>
+                </pic:pic>
+              </a:graphicData>
+            </a:graphic>
+          </wp:inline>
+        </w:drawing>
+      </w:r>
+    </w:p>
+    <w:p>
+      <w:pPr>
+        <w:spacing w:after="276"/>
+        <w:ind w:left="0" w:right="0" w:firstLine="0"/>
+        <w:jc w:val="left"/>
+      </w:pPr>
+    </w:p>
+    <w:p>
+      <w:pPr>
+        <w:spacing w:after="276"/>
+        <w:ind w:left="273" w:right="0" w:firstLine="0"/>
+        <w:jc w:val="left"/>
+        <w:rPr>
+          <w:b/>
+          <w:bCs/>
+        </w:rPr>
+      </w:pPr>
+      <w:r>
+        <w:rPr>
+          <w:b/>
+          <w:bCs/>
+        </w:rPr>
+        <w:lastRenderedPageBreak/>
+        <w:t>Product Insights:</w:t>
+      </w:r>
+    </w:p>
+    <w:p>
+      <w:pPr>
+        <w:spacing w:after="276"/>
+        <w:ind w:left="273" w:right="0" w:firstLine="0"/>
+        <w:jc w:val="left"/>
+      </w:pPr>
+      <w:r>
+        <w:drawing>
+          <wp:inline distT="0" distB="0" distL="0" distR="0" wp14:anchorId="2D7714E6" wp14:editId="5FF7CF00">
+            <wp:extent cx="5386811" cy="3051404"/>
+            <wp:effectExtent l="0" t="0" r="4445" b="0"/>
+            <wp:docPr id="1" name="Picture 1"/>
+            <wp:cNvGraphicFramePr>
+              <a:graphicFrameLocks xmlns:a="http://schemas.openxmlformats.org/drawingml/2006/main" noChangeAspect="1"/>
+            </wp:cNvGraphicFramePr>
+            <a:graphic xmlns:a="http://schemas.openxmlformats.org/drawingml/2006/main">
+              <a:graphicData uri="http://schemas.openxmlformats.org/drawingml/2006/picture">
+                <pic:pic xmlns:pic="http://schemas.openxmlformats.org/drawingml/2006/picture">
+                  <pic:nvPicPr>
+                    <pic:cNvPr id="1" name=""/>
+                    <pic:cNvPicPr/>
+                  </pic:nvPicPr>
+                  <pic:blipFill>
+                    <a:blip r:embed="rId10"/>
+                    <a:stretch>
+                      <a:fillRect/>
+                    </a:stretch>
+                  </pic:blipFill>
+                  <pic:spPr>
+                    <a:xfrm>
+                      <a:off x="0" y="0"/>
                       <a:ext cx="5389961" cy="3053188"/>
                     </a:xfrm>
                     <a:prstGeom prst="rect">
@@ -3178,12 +3954,12 @@
       </w:pPr>
     </w:p>
     <w:sectPr>
-      <w:headerReference w:type="even" r:id="rId9"/>
-      <w:headerReference w:type="default" r:id="rId10"/>
-      <w:footerReference w:type="even" r:id="rId11"/>
-      <w:footerReference w:type="default" r:id="rId12"/>
-      <w:headerReference w:type="first" r:id="rId13"/>
-      <w:footerReference w:type="first" r:id="rId14"/>
+      <w:headerReference w:type="even" r:id="rId11"/>
+      <w:headerReference w:type="default" r:id="rId12"/>
+      <w:footerReference w:type="even" r:id="rId13"/>
+      <w:footerReference w:type="default" r:id="rId14"/>
+      <w:headerReference w:type="first" r:id="rId15"/>
+      <w:footerReference w:type="first" r:id="rId16"/>
       <w:pgSz w:w="11904" w:h="16832"/>
       <w:pgMar w:top="1564" w:right="834" w:bottom="1258" w:left="1154" w:header="36" w:footer="132" w:gutter="0"/>
       <w:cols w:space="720"/>
@@ -3375,7 +4151,7 @@
         </mc:Choice>
         <mc:Fallback>
           <w:pict>
-            <v:group w14:anchorId="08975EF0" id="Group 100921" o:spid="_x0000_s1026" style="position:absolute;margin-left:70.5pt;margin-top:793.5pt;width:454.2pt;height:4pt;z-index:251661312;mso-position-horizontal-relative:page;mso-position-vertical-relative:page" coordsize="57683,508" o:gfxdata="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">
+            <v:group w14:anchorId="0F5B106D" id="Group 100921" o:spid="_x0000_s1026" style="position:absolute;margin-left:70.5pt;margin-top:793.5pt;width:454.2pt;height:4pt;z-index:251661312;mso-position-horizontal-relative:page;mso-position-vertical-relative:page" coordsize="57683,508" o:gfxdata="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">
               <v:shape id="Shape 105112" o:spid="_x0000_s1027" style="position:absolute;top:203;width:57683;height:305;visibility:visible;mso-wrap-style:square;v-text-anchor:top" coordsize="5768340,30480" o:gfxdata="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" path="m,l5768340,r,30480l,30480,,e" fillcolor="#622423" stroked="f" strokeweight="0">
                 <v:stroke miterlimit="83231f" joinstyle="miter"/>
                 <v:path arrowok="t" textboxrect="0,0,5768340,30480"/>
@@ -3612,7 +4388,7 @@
         </mc:Choice>
         <mc:Fallback>
           <w:pict>
-            <v:group w14:anchorId="04B2283B" id="Group 100868" o:spid="_x0000_s1026" style="position:absolute;margin-left:70.5pt;margin-top:793.5pt;width:454.2pt;height:4pt;z-index:251662336;mso-position-horizontal-relative:page;mso-position-vertical-relative:page" coordsize="57683,508" o:gfxdata="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">
+            <v:group w14:anchorId="7B5420C2" id="Group 100868" o:spid="_x0000_s1026" style="position:absolute;margin-left:70.5pt;margin-top:793.5pt;width:454.2pt;height:4pt;z-index:251662336;mso-position-horizontal-relative:page;mso-position-vertical-relative:page" coordsize="57683,508" o:gfxdata="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">
               <v:shape id="Shape 105108" o:spid="_x0000_s1027" style="position:absolute;top:203;width:57683;height:305;visibility:visible;mso-wrap-style:square;v-text-anchor:top" coordsize="5768340,30480" o:gfxdata="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" path="m,l5768340,r,30480l,30480,,e" fillcolor="#622423" stroked="f" strokeweight="0">
                 <v:stroke miterlimit="83231f" joinstyle="miter"/>
                 <v:path arrowok="t" textboxrect="0,0,5768340,30480"/>
@@ -3861,7 +4637,7 @@
         </mc:Choice>
         <mc:Fallback>
           <w:pict>
-            <v:group w14:anchorId="3B09554F" id="Group 100815" o:spid="_x0000_s1026" style="position:absolute;margin-left:70.5pt;margin-top:793.5pt;width:454.2pt;height:4pt;z-index:251663360;mso-position-horizontal-relative:page;mso-position-vertical-relative:page" coordsize="57683,508" o:gfxdata="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">
+            <v:group w14:anchorId="63A1B908" id="Group 100815" o:spid="_x0000_s1026" style="position:absolute;margin-left:70.5pt;margin-top:793.5pt;width:454.2pt;height:4pt;z-index:251663360;mso-position-horizontal-relative:page;mso-position-vertical-relative:page" coordsize="57683,508" o:gfxdata="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">
               <v:shape id="Shape 105104" o:spid="_x0000_s1027" style="position:absolute;top:203;width:57683;height:305;visibility:visible;mso-wrap-style:square;v-text-anchor:top" coordsize="5768340,30480" o:gfxdata="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" path="m,l5768340,r,30480l,30480,,e" fillcolor="#622423" stroked="f" strokeweight="0">
                 <v:stroke miterlimit="83231f" joinstyle="miter"/>
                 <v:path arrowok="t" textboxrect="0,0,5768340,30480"/>
@@ -4069,7 +4845,7 @@
         </mc:Choice>
         <mc:Fallback>
           <w:pict>
-            <v:group w14:anchorId="0F9BAC61" id="Group 100888" o:spid="_x0000_s1026" style="position:absolute;margin-left:70.5pt;margin-top:63.2pt;width:454.2pt;height:2.4pt;z-index:251658240;mso-position-horizontal-relative:page;mso-position-vertical-relative:page" coordsize="57683,304" o:gfxdata="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">
+            <v:group w14:anchorId="3A64ABDE" id="Group 100888" o:spid="_x0000_s1026" style="position:absolute;margin-left:70.5pt;margin-top:63.2pt;width:454.2pt;height:2.4pt;z-index:251658240;mso-position-horizontal-relative:page;mso-position-vertical-relative:page" coordsize="57683,304" o:gfxdata="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">
               <v:shape id="Shape 105102" o:spid="_x0000_s1027" style="position:absolute;width:57683;height:304;visibility:visible;mso-wrap-style:square;v-text-anchor:top" coordsize="5768340,30480" o:gfxdata="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" path="m,l5768340,r,30480l,30480,,e" fillcolor="#622423" stroked="f" strokeweight="0">
                 <v:stroke miterlimit="83231f" joinstyle="miter"/>
                 <v:path arrowok="t" textboxrect="0,0,5768340,30480"/>
@@ -4294,7 +5070,7 @@
         </mc:Choice>
         <mc:Fallback>
           <w:pict>
-            <v:group w14:anchorId="0761FA02" id="Group 100835" o:spid="_x0000_s1026" style="position:absolute;margin-left:70.5pt;margin-top:63.2pt;width:454.2pt;height:2.4pt;z-index:251659264;mso-position-horizontal-relative:page;mso-position-vertical-relative:page" coordsize="57683,304" o:gfxdata="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">
+            <v:group w14:anchorId="1B917C91" id="Group 100835" o:spid="_x0000_s1026" style="position:absolute;margin-left:70.5pt;margin-top:63.2pt;width:454.2pt;height:2.4pt;z-index:251659264;mso-position-horizontal-relative:page;mso-position-vertical-relative:page" coordsize="57683,304" o:gfxdata="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">
               <v:shape id="Shape 105100" o:spid="_x0000_s1027" style="position:absolute;width:57683;height:304;visibility:visible;mso-wrap-style:square;v-text-anchor:top" coordsize="5768340,30480" o:gfxdata="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" path="m,l5768340,r,30480l,30480,,e" fillcolor="#622423" stroked="f" strokeweight="0">
                 <v:stroke miterlimit="83231f" joinstyle="miter"/>
                 <v:path arrowok="t" textboxrect="0,0,5768340,30480"/>
@@ -4554,7 +5330,7 @@
         </mc:Choice>
         <mc:Fallback>
           <w:pict>
-            <v:group w14:anchorId="3EB4F545" id="Group 100782" o:spid="_x0000_s1026" style="position:absolute;margin-left:70.5pt;margin-top:63.2pt;width:454.2pt;height:2.4pt;z-index:251660288;mso-position-horizontal-relative:page;mso-position-vertical-relative:page" coordsize="57683,304" o:gfxdata="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">
+            <v:group w14:anchorId="59DAA59B" id="Group 100782" o:spid="_x0000_s1026" style="position:absolute;margin-left:70.5pt;margin-top:63.2pt;width:454.2pt;height:2.4pt;z-index:251660288;mso-position-horizontal-relative:page;mso-position-vertical-relative:page" coordsize="57683,304" o:gfxdata="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">
               <v:shape id="Shape 105098" o:spid="_x0000_s1027" style="position:absolute;width:57683;height:304;visibility:visible;mso-wrap-style:square;v-text-anchor:top" coordsize="5768340,30480" o:gfxdata="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" path="m,l5768340,r,30480l,30480,,e" fillcolor="#622423" stroked="f" strokeweight="0">
                 <v:stroke miterlimit="83231f" joinstyle="miter"/>
                 <v:path arrowok="t" textboxrect="0,0,5768340,30480"/>
@@ -4678,6 +5454,95 @@
 <file path=word/numbering.xml><?xml version="1.0" encoding="utf-8"?>
 <w:numbering xmlns:wpc="http://schemas.microsoft.com/office/word/2010/wordprocessingCanvas" xmlns:cx="http://schemas.microsoft.com/office/drawing/2014/chartex" xmlns:cx1="http://schemas.microsoft.com/office/drawing/2015/9/8/chartex" xmlns:cx2="http://schemas.microsoft.com/office/drawing/2015/10/21/chartex" xmlns:cx3="http://schemas.microsoft.com/office/drawing/2016/5/9/chartex" xmlns:cx4="http://schemas.microsoft.com/office/drawing/2016/5/10/chartex" xmlns:cx5="http://schemas.microsoft.com/office/drawing/2016/5/11/chartex" xmlns:cx6="http://schemas.microsoft.com/office/drawing/2016/5/12/chartex" xmlns:cx7="http://schemas.microsoft.com/office/drawing/2016/5/13/chartex" xmlns:cx8="http://schemas.microsoft.com/office/drawing/2016/5/14/chartex" xmlns:mc="http://schemas.openxmlformats.org/markup-compatibility/2006" xmlns:aink="http://schemas.microsoft.com/office/drawing/2016/ink" xmlns:am3d="http://schemas.microsoft.com/office/drawing/2017/model3d" xmlns:o="urn:schemas-microsoft-com:office:office" xmlns:r="http://schemas.openxmlformats.org/officeDocument/2006/relationships" xmlns:m="http://schemas.openxmlformats.org/officeDocument/2006/math" xmlns:v="urn:schemas-microsoft-com:vml" xmlns:wp14="http://schemas.microsoft.com/office/word/2010/wordprocessingDrawing" xmlns:wp="http://schemas.openxmlformats.org/drawingml/2006/wordprocessingDrawing" xmlns:w10="urn:schemas-microsoft-com:office:word" xmlns:w="http://schemas.openxmlformats.org/wordprocessingml/2006/main" xmlns:w14="http://schemas.microsoft.com/office/word/2010/wordml" xmlns:w15="http://schemas.microsoft.com/office/word/2012/wordml" xmlns:w16cex="http://schemas.microsoft.com/office/word/2018/wordml/cex" xmlns:w16cid="http://schemas.microsoft.com/office/word/2016/wordml/cid" xmlns:w16="http://schemas.microsoft.com/office/word/2018/wordml" xmlns:w16se="http://schemas.microsoft.com/office/word/2015/wordml/symex" xmlns:wpg="http://schemas.microsoft.com/office/word/2010/wordprocessingGroup" xmlns:wpi="http://schemas.microsoft.com/office/word/2010/wordprocessingInk" xmlns:wne="http://schemas.microsoft.com/office/word/2006/wordml" xmlns:wps="http://schemas.microsoft.com/office/word/2010/wordprocessingShape" mc:Ignorable="w14 w15 w16se w16cid w16 w16cex wp14">
   <w:abstractNum w:abstractNumId="0" w15:restartNumberingAfterBreak="0">
+    <w:nsid w:val="15186C58"/>
+    <w:multiLevelType w:val="hybridMultilevel"/>
+    <w:tmpl w:val="84E2579E"/>
+    <w:lvl w:ilvl="0" w:tplc="8770755A">
+      <w:start w:val="1"/>
+      <w:numFmt w:val="decimal"/>
+      <w:lvlText w:val="%1."/>
+      <w:lvlJc w:val="left"/>
+      <w:pPr>
+        <w:ind w:left="1001" w:hanging="360"/>
+      </w:pPr>
+      <w:rPr>
+        <w:rFonts w:hint="default"/>
+      </w:rPr>
+    </w:lvl>
+    <w:lvl w:ilvl="1" w:tplc="04090019" w:tentative="1">
+      <w:start w:val="1"/>
+      <w:numFmt w:val="lowerLetter"/>
+      <w:lvlText w:val="%2."/>
+      <w:lvlJc w:val="left"/>
+      <w:pPr>
+        <w:ind w:left="1721" w:hanging="360"/>
+      </w:pPr>
+    </w:lvl>
+    <w:lvl w:ilvl="2" w:tplc="0409001B" w:tentative="1">
+      <w:start w:val="1"/>
+      <w:numFmt w:val="lowerRoman"/>
+      <w:lvlText w:val="%3."/>
+      <w:lvlJc w:val="right"/>
+      <w:pPr>
+        <w:ind w:left="2441" w:hanging="180"/>
+      </w:pPr>
+    </w:lvl>
+    <w:lvl w:ilvl="3" w:tplc="0409000F" w:tentative="1">
+      <w:start w:val="1"/>
+      <w:numFmt w:val="decimal"/>
+      <w:lvlText w:val="%4."/>
+      <w:lvlJc w:val="left"/>
+      <w:pPr>
+        <w:ind w:left="3161" w:hanging="360"/>
+      </w:pPr>
+    </w:lvl>
+    <w:lvl w:ilvl="4" w:tplc="04090019" w:tentative="1">
+      <w:start w:val="1"/>
+      <w:numFmt w:val="lowerLetter"/>
+      <w:lvlText w:val="%5."/>
+      <w:lvlJc w:val="left"/>
+      <w:pPr>
+        <w:ind w:left="3881" w:hanging="360"/>
+      </w:pPr>
+    </w:lvl>
+    <w:lvl w:ilvl="5" w:tplc="0409001B" w:tentative="1">
+      <w:start w:val="1"/>
+      <w:numFmt w:val="lowerRoman"/>
+      <w:lvlText w:val="%6."/>
+      <w:lvlJc w:val="right"/>
+      <w:pPr>
+        <w:ind w:left="4601" w:hanging="180"/>
+      </w:pPr>
+    </w:lvl>
+    <w:lvl w:ilvl="6" w:tplc="0409000F" w:tentative="1">
+      <w:start w:val="1"/>
+      <w:numFmt w:val="decimal"/>
+      <w:lvlText w:val="%7."/>
+      <w:lvlJc w:val="left"/>
+      <w:pPr>
+        <w:ind w:left="5321" w:hanging="360"/>
+      </w:pPr>
+    </w:lvl>
+    <w:lvl w:ilvl="7" w:tplc="04090019" w:tentative="1">
+      <w:start w:val="1"/>
+      <w:numFmt w:val="lowerLetter"/>
+      <w:lvlText w:val="%8."/>
+      <w:lvlJc w:val="left"/>
+      <w:pPr>
+        <w:ind w:left="6041" w:hanging="360"/>
+      </w:pPr>
+    </w:lvl>
+    <w:lvl w:ilvl="8" w:tplc="0409001B" w:tentative="1">
+      <w:start w:val="1"/>
+      <w:numFmt w:val="lowerRoman"/>
+      <w:lvlText w:val="%9."/>
+      <w:lvlJc w:val="right"/>
+      <w:pPr>
+        <w:ind w:left="6761" w:hanging="180"/>
+      </w:pPr>
+    </w:lvl>
+  </w:abstractNum>
+  <w:abstractNum w:abstractNumId="1" w15:restartNumberingAfterBreak="0">
     <w:nsid w:val="25172B5E"/>
     <w:multiLevelType w:val="multilevel"/>
     <w:tmpl w:val="25172B5E"/>
@@ -4880,7 +5745,97 @@
       </w:rPr>
     </w:lvl>
   </w:abstractNum>
-  <w:abstractNum w:abstractNumId="1" w15:restartNumberingAfterBreak="0">
+  <w:abstractNum w:abstractNumId="2" w15:restartNumberingAfterBreak="0">
+    <w:nsid w:val="29F27555"/>
+    <w:multiLevelType w:val="hybridMultilevel"/>
+    <w:tmpl w:val="EFE00142"/>
+    <w:lvl w:ilvl="0" w:tplc="DBD4F7AA">
+      <w:start w:val="1"/>
+      <w:numFmt w:val="upperLetter"/>
+      <w:lvlText w:val="%1."/>
+      <w:lvlJc w:val="left"/>
+      <w:pPr>
+        <w:ind w:left="720" w:hanging="360"/>
+      </w:pPr>
+      <w:rPr>
+        <w:rFonts w:hint="default"/>
+        <w:b/>
+      </w:rPr>
+    </w:lvl>
+    <w:lvl w:ilvl="1" w:tplc="04090019" w:tentative="1">
+      <w:start w:val="1"/>
+      <w:numFmt w:val="lowerLetter"/>
+      <w:lvlText w:val="%2."/>
+      <w:lvlJc w:val="left"/>
+      <w:pPr>
+        <w:ind w:left="1440" w:hanging="360"/>
+      </w:pPr>
+    </w:lvl>
+    <w:lvl w:ilvl="2" w:tplc="0409001B" w:tentative="1">
+      <w:start w:val="1"/>
+      <w:numFmt w:val="lowerRoman"/>
+      <w:lvlText w:val="%3."/>
+      <w:lvlJc w:val="right"/>
+      <w:pPr>
+        <w:ind w:left="2160" w:hanging="180"/>
+      </w:pPr>
+    </w:lvl>
+    <w:lvl w:ilvl="3" w:tplc="0409000F" w:tentative="1">
+      <w:start w:val="1"/>
+      <w:numFmt w:val="decimal"/>
+      <w:lvlText w:val="%4."/>
+      <w:lvlJc w:val="left"/>
+      <w:pPr>
+        <w:ind w:left="2880" w:hanging="360"/>
+      </w:pPr>
+    </w:lvl>
+    <w:lvl w:ilvl="4" w:tplc="04090019" w:tentative="1">
+      <w:start w:val="1"/>
+      <w:numFmt w:val="lowerLetter"/>
+      <w:lvlText w:val="%5."/>
+      <w:lvlJc w:val="left"/>
+      <w:pPr>
+        <w:ind w:left="3600" w:hanging="360"/>
+      </w:pPr>
+    </w:lvl>
+    <w:lvl w:ilvl="5" w:tplc="0409001B" w:tentative="1">
+      <w:start w:val="1"/>
+      <w:numFmt w:val="lowerRoman"/>
+      <w:lvlText w:val="%6."/>
+      <w:lvlJc w:val="right"/>
+      <w:pPr>
+        <w:ind w:left="4320" w:hanging="180"/>
+      </w:pPr>
+    </w:lvl>
+    <w:lvl w:ilvl="6" w:tplc="0409000F" w:tentative="1">
+      <w:start w:val="1"/>
+      <w:numFmt w:val="decimal"/>
+      <w:lvlText w:val="%7."/>
+      <w:lvlJc w:val="left"/>
+      <w:pPr>
+        <w:ind w:left="5040" w:hanging="360"/>
+      </w:pPr>
+    </w:lvl>
+    <w:lvl w:ilvl="7" w:tplc="04090019" w:tentative="1">
+      <w:start w:val="1"/>
+      <w:numFmt w:val="lowerLetter"/>
+      <w:lvlText w:val="%8."/>
+      <w:lvlJc w:val="left"/>
+      <w:pPr>
+        <w:ind w:left="5760" w:hanging="360"/>
+      </w:pPr>
+    </w:lvl>
+    <w:lvl w:ilvl="8" w:tplc="0409001B" w:tentative="1">
+      <w:start w:val="1"/>
+      <w:numFmt w:val="lowerRoman"/>
+      <w:lvlText w:val="%9."/>
+      <w:lvlJc w:val="right"/>
+      <w:pPr>
+        <w:ind w:left="6480" w:hanging="180"/>
+      </w:pPr>
+    </w:lvl>
+  </w:abstractNum>
+  <w:abstractNum w:abstractNumId="3" w15:restartNumberingAfterBreak="0">
     <w:nsid w:val="40997B7D"/>
     <w:multiLevelType w:val="hybridMultilevel"/>
     <w:tmpl w:val="2988C676"/>
@@ -4993,7 +5948,7 @@
       </w:rPr>
     </w:lvl>
   </w:abstractNum>
-  <w:abstractNum w:abstractNumId="2" w15:restartNumberingAfterBreak="0">
+  <w:abstractNum w:abstractNumId="4" w15:restartNumberingAfterBreak="0">
     <w:nsid w:val="47BE077C"/>
     <w:multiLevelType w:val="multilevel"/>
     <w:tmpl w:val="59C66618"/>
@@ -5114,7 +6069,7 @@
       </w:rPr>
     </w:lvl>
   </w:abstractNum>
-  <w:abstractNum w:abstractNumId="3" w15:restartNumberingAfterBreak="0">
+  <w:abstractNum w:abstractNumId="5" w15:restartNumberingAfterBreak="0">
     <w:nsid w:val="4B176EE7"/>
     <w:multiLevelType w:val="hybridMultilevel"/>
     <w:tmpl w:val="B9B60084"/>
@@ -5230,7 +6185,7 @@
       </w:rPr>
     </w:lvl>
   </w:abstractNum>
-  <w:abstractNum w:abstractNumId="4" w15:restartNumberingAfterBreak="0">
+  <w:abstractNum w:abstractNumId="6" w15:restartNumberingAfterBreak="0">
     <w:nsid w:val="4FDD17C1"/>
     <w:multiLevelType w:val="multilevel"/>
     <w:tmpl w:val="2B7811D2"/>
@@ -5356,7 +6311,185 @@
       </w:rPr>
     </w:lvl>
   </w:abstractNum>
-  <w:abstractNum w:abstractNumId="5" w15:restartNumberingAfterBreak="0">
+  <w:abstractNum w:abstractNumId="7" w15:restartNumberingAfterBreak="0">
+    <w:nsid w:val="652807F4"/>
+    <w:multiLevelType w:val="hybridMultilevel"/>
+    <w:tmpl w:val="F5C2DEDA"/>
+    <w:lvl w:ilvl="0" w:tplc="71E4B5EE">
+      <w:start w:val="3"/>
+      <w:numFmt w:val="upperLetter"/>
+      <w:lvlText w:val="%1."/>
+      <w:lvlJc w:val="left"/>
+      <w:pPr>
+        <w:ind w:left="1001" w:hanging="360"/>
+      </w:pPr>
+      <w:rPr>
+        <w:rFonts w:hint="default"/>
+      </w:rPr>
+    </w:lvl>
+    <w:lvl w:ilvl="1" w:tplc="04090019" w:tentative="1">
+      <w:start w:val="1"/>
+      <w:numFmt w:val="lowerLetter"/>
+      <w:lvlText w:val="%2."/>
+      <w:lvlJc w:val="left"/>
+      <w:pPr>
+        <w:ind w:left="1721" w:hanging="360"/>
+      </w:pPr>
+    </w:lvl>
+    <w:lvl w:ilvl="2" w:tplc="0409001B" w:tentative="1">
+      <w:start w:val="1"/>
+      <w:numFmt w:val="lowerRoman"/>
+      <w:lvlText w:val="%3."/>
+      <w:lvlJc w:val="right"/>
+      <w:pPr>
+        <w:ind w:left="2441" w:hanging="180"/>
+      </w:pPr>
+    </w:lvl>
+    <w:lvl w:ilvl="3" w:tplc="0409000F" w:tentative="1">
+      <w:start w:val="1"/>
+      <w:numFmt w:val="decimal"/>
+      <w:lvlText w:val="%4."/>
+      <w:lvlJc w:val="left"/>
+      <w:pPr>
+        <w:ind w:left="3161" w:hanging="360"/>
+      </w:pPr>
+    </w:lvl>
+    <w:lvl w:ilvl="4" w:tplc="04090019" w:tentative="1">
+      <w:start w:val="1"/>
+      <w:numFmt w:val="lowerLetter"/>
+      <w:lvlText w:val="%5."/>
+      <w:lvlJc w:val="left"/>
+      <w:pPr>
+        <w:ind w:left="3881" w:hanging="360"/>
+      </w:pPr>
+    </w:lvl>
+    <w:lvl w:ilvl="5" w:tplc="0409001B" w:tentative="1">
+      <w:start w:val="1"/>
+      <w:numFmt w:val="lowerRoman"/>
+      <w:lvlText w:val="%6."/>
+      <w:lvlJc w:val="right"/>
+      <w:pPr>
+        <w:ind w:left="4601" w:hanging="180"/>
+      </w:pPr>
+    </w:lvl>
+    <w:lvl w:ilvl="6" w:tplc="0409000F" w:tentative="1">
+      <w:start w:val="1"/>
+      <w:numFmt w:val="decimal"/>
+      <w:lvlText w:val="%7."/>
+      <w:lvlJc w:val="left"/>
+      <w:pPr>
+        <w:ind w:left="5321" w:hanging="360"/>
+      </w:pPr>
+    </w:lvl>
+    <w:lvl w:ilvl="7" w:tplc="04090019" w:tentative="1">
+      <w:start w:val="1"/>
+      <w:numFmt w:val="lowerLetter"/>
+      <w:lvlText w:val="%8."/>
+      <w:lvlJc w:val="left"/>
+      <w:pPr>
+        <w:ind w:left="6041" w:hanging="360"/>
+      </w:pPr>
+    </w:lvl>
+    <w:lvl w:ilvl="8" w:tplc="0409001B" w:tentative="1">
+      <w:start w:val="1"/>
+      <w:numFmt w:val="lowerRoman"/>
+      <w:lvlText w:val="%9."/>
+      <w:lvlJc w:val="right"/>
+      <w:pPr>
+        <w:ind w:left="6761" w:hanging="180"/>
+      </w:pPr>
+    </w:lvl>
+  </w:abstractNum>
+  <w:abstractNum w:abstractNumId="8" w15:restartNumberingAfterBreak="0">
+    <w:nsid w:val="6DDF65FA"/>
+    <w:multiLevelType w:val="hybridMultilevel"/>
+    <w:tmpl w:val="3014DA74"/>
+    <w:lvl w:ilvl="0" w:tplc="3378FEF2">
+      <w:start w:val="1"/>
+      <w:numFmt w:val="upperLetter"/>
+      <w:lvlText w:val="%1."/>
+      <w:lvlJc w:val="left"/>
+      <w:pPr>
+        <w:ind w:left="1001" w:hanging="360"/>
+      </w:pPr>
+      <w:rPr>
+        <w:rFonts w:hint="default"/>
+      </w:rPr>
+    </w:lvl>
+    <w:lvl w:ilvl="1" w:tplc="04090019" w:tentative="1">
+      <w:start w:val="1"/>
+      <w:numFmt w:val="lowerLetter"/>
+      <w:lvlText w:val="%2."/>
+      <w:lvlJc w:val="left"/>
+      <w:pPr>
+        <w:ind w:left="1721" w:hanging="360"/>
+      </w:pPr>
+    </w:lvl>
+    <w:lvl w:ilvl="2" w:tplc="0409001B" w:tentative="1">
+      <w:start w:val="1"/>
+      <w:numFmt w:val="lowerRoman"/>
+      <w:lvlText w:val="%3."/>
+      <w:lvlJc w:val="right"/>
+      <w:pPr>
+        <w:ind w:left="2441" w:hanging="180"/>
+      </w:pPr>
+    </w:lvl>
+    <w:lvl w:ilvl="3" w:tplc="0409000F" w:tentative="1">
+      <w:start w:val="1"/>
+      <w:numFmt w:val="decimal"/>
+      <w:lvlText w:val="%4."/>
+      <w:lvlJc w:val="left"/>
+      <w:pPr>
+        <w:ind w:left="3161" w:hanging="360"/>
+      </w:pPr>
+    </w:lvl>
+    <w:lvl w:ilvl="4" w:tplc="04090019" w:tentative="1">
+      <w:start w:val="1"/>
+      <w:numFmt w:val="lowerLetter"/>
+      <w:lvlText w:val="%5."/>
+      <w:lvlJc w:val="left"/>
+      <w:pPr>
+        <w:ind w:left="3881" w:hanging="360"/>
+      </w:pPr>
+    </w:lvl>
+    <w:lvl w:ilvl="5" w:tplc="0409001B" w:tentative="1">
+      <w:start w:val="1"/>
+      <w:numFmt w:val="lowerRoman"/>
+      <w:lvlText w:val="%6."/>
+      <w:lvlJc w:val="right"/>
+      <w:pPr>
+        <w:ind w:left="4601" w:hanging="180"/>
+      </w:pPr>
+    </w:lvl>
+    <w:lvl w:ilvl="6" w:tplc="0409000F" w:tentative="1">
+      <w:start w:val="1"/>
+      <w:numFmt w:val="decimal"/>
+      <w:lvlText w:val="%7."/>
+      <w:lvlJc w:val="left"/>
+      <w:pPr>
+        <w:ind w:left="5321" w:hanging="360"/>
+      </w:pPr>
+    </w:lvl>
+    <w:lvl w:ilvl="7" w:tplc="04090019" w:tentative="1">
+      <w:start w:val="1"/>
+      <w:numFmt w:val="lowerLetter"/>
+      <w:lvlText w:val="%8."/>
+      <w:lvlJc w:val="left"/>
+      <w:pPr>
+        <w:ind w:left="6041" w:hanging="360"/>
+      </w:pPr>
+    </w:lvl>
+    <w:lvl w:ilvl="8" w:tplc="0409001B" w:tentative="1">
+      <w:start w:val="1"/>
+      <w:numFmt w:val="lowerRoman"/>
+      <w:lvlText w:val="%9."/>
+      <w:lvlJc w:val="right"/>
+      <w:pPr>
+        <w:ind w:left="6761" w:hanging="180"/>
+      </w:pPr>
+    </w:lvl>
+  </w:abstractNum>
+  <w:abstractNum w:abstractNumId="9" w15:restartNumberingAfterBreak="0">
     <w:nsid w:val="709D0FBC"/>
     <w:multiLevelType w:val="multilevel"/>
     <w:tmpl w:val="59C66618"/>
@@ -5477,7 +6610,7 @@
       </w:rPr>
     </w:lvl>
   </w:abstractNum>
-  <w:abstractNum w:abstractNumId="6" w15:restartNumberingAfterBreak="0">
+  <w:abstractNum w:abstractNumId="10" w15:restartNumberingAfterBreak="0">
     <w:nsid w:val="7F7C12E7"/>
     <w:multiLevelType w:val="hybridMultilevel"/>
     <w:tmpl w:val="A014D174"/>
@@ -5599,25 +6732,37 @@
     </w:lvl>
   </w:abstractNum>
   <w:num w:numId="1">
+    <w:abstractNumId w:val="1"/>
+  </w:num>
+  <w:num w:numId="2">
+    <w:abstractNumId w:val="9"/>
+  </w:num>
+  <w:num w:numId="3">
+    <w:abstractNumId w:val="6"/>
+  </w:num>
+  <w:num w:numId="4">
+    <w:abstractNumId w:val="5"/>
+  </w:num>
+  <w:num w:numId="5">
+    <w:abstractNumId w:val="10"/>
+  </w:num>
+  <w:num w:numId="6">
+    <w:abstractNumId w:val="4"/>
+  </w:num>
+  <w:num w:numId="7">
+    <w:abstractNumId w:val="3"/>
+  </w:num>
+  <w:num w:numId="8">
+    <w:abstractNumId w:val="8"/>
+  </w:num>
+  <w:num w:numId="9">
+    <w:abstractNumId w:val="7"/>
+  </w:num>
+  <w:num w:numId="10">
     <w:abstractNumId w:val="0"/>
   </w:num>
-  <w:num w:numId="2">
-    <w:abstractNumId w:val="5"/>
-  </w:num>
-  <w:num w:numId="3">
-    <w:abstractNumId w:val="4"/>
-  </w:num>
-  <w:num w:numId="4">
-    <w:abstractNumId w:val="3"/>
-  </w:num>
-  <w:num w:numId="5">
-    <w:abstractNumId w:val="6"/>
-  </w:num>
-  <w:num w:numId="6">
+  <w:num w:numId="11">
     <w:abstractNumId w:val="2"/>
-  </w:num>
-  <w:num w:numId="7">
-    <w:abstractNumId w:val="1"/>
   </w:num>
 </w:numbering>
 </file>
@@ -6187,6 +7332,7 @@
   <w:style w:type="character" w:customStyle="1" w:styleId="Heading2Char">
     <w:name w:val="Heading 2 Char"/>
     <w:link w:val="Heading2"/>
+    <w:uiPriority w:val="9"/>
     <w:rPr>
       <w:rFonts w:ascii="Times New Roman" w:eastAsia="Times New Roman" w:hAnsi="Times New Roman" w:cs="Times New Roman"/>
       <w:b/>

</xml_diff>